<commit_message>
ajout correction pdf - masquée
</commit_message>
<xml_diff>
--- a/content/zc6/trace/traces_corrigés.docx
+++ b/content/zc6/trace/traces_corrigés.docx
@@ -7,10 +7,7 @@
         <w:pStyle w:val="Titre"/>
       </w:pPr>
       <w:r>
-        <w:t xml:space="preserve">Atelier - </w:t>
-      </w:r>
-      <w:r>
-        <w:t>Traces d’exécution</w:t>
+        <w:t>Atelier - Traces d’exécution</w:t>
       </w:r>
     </w:p>
     <w:p>
@@ -86,7 +83,7 @@
     <w:tbl>
       <w:tblPr>
         <w:tblStyle w:val="TableNormal"/>
-        <w:tblW w:w="0" w:type="auto"/>
+        <w:tblW w:w="9499" w:type="dxa"/>
         <w:tblInd w:w="130" w:type="dxa"/>
         <w:tblBorders>
           <w:top w:val="single" w:sz="8" w:space="0" w:color="000000"/>
@@ -103,8 +100,8 @@
         <w:gridCol w:w="1200"/>
         <w:gridCol w:w="1600"/>
         <w:gridCol w:w="1600"/>
-        <w:gridCol w:w="2000"/>
-        <w:gridCol w:w="3600"/>
+        <w:gridCol w:w="1839"/>
+        <w:gridCol w:w="3260"/>
       </w:tblGrid>
       <w:tr>
         <w:trPr>
@@ -133,23 +130,6 @@
               </w:rPr>
               <w:t>#</w:t>
             </w:r>
-          </w:p>
-        </w:tc>
-        <w:tc>
-          <w:tcPr>
-            <w:tcW w:w="1600" w:type="dxa"/>
-            <w:shd w:val="clear" w:color="auto" w:fill="D3D3D3"/>
-          </w:tcPr>
-          <w:p>
-            <w:pPr>
-              <w:pStyle w:val="TableParagraph"/>
-              <w:rPr>
-                <w:b/>
-                <w:bCs/>
-                <w:sz w:val="20"/>
-              </w:rPr>
-            </w:pPr>
-            <w:proofErr w:type="gramStart"/>
             <w:r>
               <w:rPr>
                 <w:b/>
@@ -157,9 +137,8 @@
                 <w:spacing w:val="-2"/>
                 <w:sz w:val="20"/>
               </w:rPr>
-              <w:t>longueur</w:t>
-            </w:r>
-            <w:proofErr w:type="gramEnd"/>
+              <w:t xml:space="preserve"> Ligne</w:t>
+            </w:r>
           </w:p>
         </w:tc>
         <w:tc>
@@ -184,14 +163,14 @@
                 <w:spacing w:val="-2"/>
                 <w:sz w:val="20"/>
               </w:rPr>
-              <w:t>largeur</w:t>
+              <w:t>longueur</w:t>
             </w:r>
             <w:proofErr w:type="gramEnd"/>
           </w:p>
         </w:tc>
         <w:tc>
           <w:tcPr>
-            <w:tcW w:w="2000" w:type="dxa"/>
+            <w:tcW w:w="1600" w:type="dxa"/>
             <w:shd w:val="clear" w:color="auto" w:fill="D3D3D3"/>
           </w:tcPr>
           <w:p>
@@ -203,7 +182,6 @@
                 <w:sz w:val="20"/>
               </w:rPr>
             </w:pPr>
-            <w:proofErr w:type="spellStart"/>
             <w:proofErr w:type="gramStart"/>
             <w:r>
               <w:rPr>
@@ -212,6 +190,34 @@
                 <w:spacing w:val="-2"/>
                 <w:sz w:val="20"/>
               </w:rPr>
+              <w:t>largeur</w:t>
+            </w:r>
+            <w:proofErr w:type="gramEnd"/>
+          </w:p>
+        </w:tc>
+        <w:tc>
+          <w:tcPr>
+            <w:tcW w:w="1839" w:type="dxa"/>
+            <w:shd w:val="clear" w:color="auto" w:fill="D3D3D3"/>
+          </w:tcPr>
+          <w:p>
+            <w:pPr>
+              <w:pStyle w:val="TableParagraph"/>
+              <w:rPr>
+                <w:b/>
+                <w:bCs/>
+                <w:sz w:val="20"/>
+              </w:rPr>
+            </w:pPr>
+            <w:proofErr w:type="spellStart"/>
+            <w:proofErr w:type="gramStart"/>
+            <w:r>
+              <w:rPr>
+                <w:b/>
+                <w:bCs/>
+                <w:spacing w:val="-2"/>
+                <w:sz w:val="20"/>
+              </w:rPr>
               <w:t>perimetre</w:t>
             </w:r>
             <w:proofErr w:type="spellEnd"/>
@@ -220,7 +226,7 @@
         </w:tc>
         <w:tc>
           <w:tcPr>
-            <w:tcW w:w="3600" w:type="dxa"/>
+            <w:tcW w:w="3260" w:type="dxa"/>
             <w:shd w:val="clear" w:color="auto" w:fill="D3D3D3"/>
           </w:tcPr>
           <w:p>
@@ -303,7 +309,7 @@
         </w:tc>
         <w:tc>
           <w:tcPr>
-            <w:tcW w:w="2000" w:type="dxa"/>
+            <w:tcW w:w="1839" w:type="dxa"/>
           </w:tcPr>
           <w:p>
             <w:pPr>
@@ -320,7 +326,7 @@
         </w:tc>
         <w:tc>
           <w:tcPr>
-            <w:tcW w:w="3600" w:type="dxa"/>
+            <w:tcW w:w="3260" w:type="dxa"/>
           </w:tcPr>
           <w:p>
             <w:pPr>
@@ -408,7 +414,7 @@
         </w:tc>
         <w:tc>
           <w:tcPr>
-            <w:tcW w:w="2000" w:type="dxa"/>
+            <w:tcW w:w="1839" w:type="dxa"/>
           </w:tcPr>
           <w:p>
             <w:pPr>
@@ -425,7 +431,7 @@
         </w:tc>
         <w:tc>
           <w:tcPr>
-            <w:tcW w:w="3600" w:type="dxa"/>
+            <w:tcW w:w="3260" w:type="dxa"/>
           </w:tcPr>
           <w:p>
             <w:pPr>
@@ -497,7 +503,7 @@
         </w:tc>
         <w:tc>
           <w:tcPr>
-            <w:tcW w:w="2000" w:type="dxa"/>
+            <w:tcW w:w="1839" w:type="dxa"/>
           </w:tcPr>
           <w:p>
             <w:pPr>
@@ -514,7 +520,7 @@
         </w:tc>
         <w:tc>
           <w:tcPr>
-            <w:tcW w:w="3600" w:type="dxa"/>
+            <w:tcW w:w="3260" w:type="dxa"/>
           </w:tcPr>
           <w:p>
             <w:pPr>
@@ -598,7 +604,7 @@
         </w:tc>
         <w:tc>
           <w:tcPr>
-            <w:tcW w:w="2000" w:type="dxa"/>
+            <w:tcW w:w="1839" w:type="dxa"/>
           </w:tcPr>
           <w:p>
             <w:pPr>
@@ -615,7 +621,7 @@
         </w:tc>
         <w:tc>
           <w:tcPr>
-            <w:tcW w:w="3600" w:type="dxa"/>
+            <w:tcW w:w="3260" w:type="dxa"/>
           </w:tcPr>
           <w:p>
             <w:pPr>
@@ -683,7 +689,7 @@
         </w:tc>
         <w:tc>
           <w:tcPr>
-            <w:tcW w:w="2000" w:type="dxa"/>
+            <w:tcW w:w="1839" w:type="dxa"/>
           </w:tcPr>
           <w:p>
             <w:pPr>
@@ -703,7 +709,7 @@
         </w:tc>
         <w:tc>
           <w:tcPr>
-            <w:tcW w:w="3600" w:type="dxa"/>
+            <w:tcW w:w="3260" w:type="dxa"/>
           </w:tcPr>
           <w:p>
             <w:pPr>
@@ -771,20 +777,20 @@
         </w:tc>
         <w:tc>
           <w:tcPr>
-            <w:tcW w:w="2000" w:type="dxa"/>
-          </w:tcPr>
-          <w:p>
-            <w:pPr>
-              <w:pStyle w:val="TableParagraph"/>
-              <w:rPr>
-                <w:sz w:val="20"/>
-              </w:rPr>
-            </w:pPr>
-          </w:p>
-        </w:tc>
-        <w:tc>
-          <w:tcPr>
-            <w:tcW w:w="3600" w:type="dxa"/>
+            <w:tcW w:w="1839" w:type="dxa"/>
+          </w:tcPr>
+          <w:p>
+            <w:pPr>
+              <w:pStyle w:val="TableParagraph"/>
+              <w:rPr>
+                <w:sz w:val="20"/>
+              </w:rPr>
+            </w:pPr>
+          </w:p>
+        </w:tc>
+        <w:tc>
+          <w:tcPr>
+            <w:tcW w:w="3260" w:type="dxa"/>
           </w:tcPr>
           <w:p>
             <w:pPr>
@@ -834,13 +840,7 @@
         <w:rPr>
           <w:spacing w:val="-2"/>
         </w:rPr>
-        <w:t>rectangle</w:t>
-      </w:r>
-      <w:r>
-        <w:rPr>
-          <w:spacing w:val="-2"/>
-        </w:rPr>
-        <w:t xml:space="preserve"> (Java)</w:t>
+        <w:t>rectangle (Java)</w:t>
       </w:r>
     </w:p>
     <w:p>
@@ -1863,10 +1863,7 @@
       </w:pPr>
       <w:r>
         <w:lastRenderedPageBreak/>
-        <w:t>Algorithme</w:t>
-      </w:r>
-      <w:r>
-        <w:t xml:space="preserve"> </w:t>
+        <w:t xml:space="preserve">Algorithme </w:t>
       </w:r>
       <w:r>
         <w:t>2</w:t>
@@ -1923,8 +1920,8 @@
         <w:tblLook w:val="01E0" w:firstRow="1" w:lastRow="1" w:firstColumn="1" w:lastColumn="1" w:noHBand="0" w:noVBand="0"/>
       </w:tblPr>
       <w:tblGrid>
-        <w:gridCol w:w="800"/>
-        <w:gridCol w:w="1600"/>
+        <w:gridCol w:w="893"/>
+        <w:gridCol w:w="1507"/>
         <w:gridCol w:w="1600"/>
         <w:gridCol w:w="1600"/>
         <w:gridCol w:w="3600"/>
@@ -1935,7 +1932,7 @@
         </w:trPr>
         <w:tc>
           <w:tcPr>
-            <w:tcW w:w="800" w:type="dxa"/>
+            <w:tcW w:w="893" w:type="dxa"/>
             <w:shd w:val="clear" w:color="auto" w:fill="D3D3D3"/>
           </w:tcPr>
           <w:p>
@@ -1954,11 +1951,19 @@
               </w:rPr>
               <w:t>#</w:t>
             </w:r>
-          </w:p>
-        </w:tc>
-        <w:tc>
-          <w:tcPr>
-            <w:tcW w:w="1600" w:type="dxa"/>
+            <w:r>
+              <w:rPr>
+                <w:b/>
+                <w:spacing w:val="-10"/>
+                <w:sz w:val="20"/>
+              </w:rPr>
+              <w:t xml:space="preserve"> Ligne</w:t>
+            </w:r>
+          </w:p>
+        </w:tc>
+        <w:tc>
+          <w:tcPr>
+            <w:tcW w:w="1507" w:type="dxa"/>
             <w:shd w:val="clear" w:color="auto" w:fill="D3D3D3"/>
           </w:tcPr>
           <w:p>
@@ -1970,6 +1975,7 @@
                 <w:sz w:val="20"/>
               </w:rPr>
             </w:pPr>
+            <w:proofErr w:type="gramStart"/>
             <w:r>
               <w:rPr>
                 <w:b/>
@@ -1978,6 +1984,7 @@
               </w:rPr>
               <w:t>longueur</w:t>
             </w:r>
+            <w:proofErr w:type="gramEnd"/>
           </w:p>
         </w:tc>
         <w:tc>
@@ -2057,34 +2064,27 @@
         </w:trPr>
         <w:tc>
           <w:tcPr>
-            <w:tcW w:w="800" w:type="dxa"/>
-          </w:tcPr>
-          <w:p>
-            <w:pPr>
-              <w:pStyle w:val="TableParagraph"/>
-              <w:rPr>
-                <w:sz w:val="20"/>
-              </w:rPr>
-            </w:pPr>
-            <w:r>
-              <w:rPr>
-                <w:spacing w:val="-10"/>
-                <w:sz w:val="20"/>
-              </w:rPr>
-              <w:t>1</w:t>
-            </w:r>
-            <w:r>
-              <w:rPr>
-                <w:spacing w:val="-10"/>
-                <w:sz w:val="20"/>
-              </w:rPr>
-              <w:t>0</w:t>
-            </w:r>
-          </w:p>
-        </w:tc>
-        <w:tc>
-          <w:tcPr>
-            <w:tcW w:w="1600" w:type="dxa"/>
+            <w:tcW w:w="893" w:type="dxa"/>
+          </w:tcPr>
+          <w:p>
+            <w:pPr>
+              <w:pStyle w:val="TableParagraph"/>
+              <w:rPr>
+                <w:sz w:val="20"/>
+              </w:rPr>
+            </w:pPr>
+            <w:r>
+              <w:rPr>
+                <w:spacing w:val="-10"/>
+                <w:sz w:val="20"/>
+              </w:rPr>
+              <w:t>9</w:t>
+            </w:r>
+          </w:p>
+        </w:tc>
+        <w:tc>
+          <w:tcPr>
+            <w:tcW w:w="1507" w:type="dxa"/>
           </w:tcPr>
           <w:p>
             <w:pPr>
@@ -2163,27 +2163,34 @@
         </w:trPr>
         <w:tc>
           <w:tcPr>
-            <w:tcW w:w="800" w:type="dxa"/>
-          </w:tcPr>
-          <w:p>
-            <w:pPr>
-              <w:pStyle w:val="TableParagraph"/>
-              <w:rPr>
-                <w:sz w:val="20"/>
-              </w:rPr>
-            </w:pPr>
-            <w:r>
-              <w:rPr>
-                <w:spacing w:val="-10"/>
-                <w:sz w:val="20"/>
-              </w:rPr>
-              <w:t>11</w:t>
-            </w:r>
-          </w:p>
-        </w:tc>
-        <w:tc>
-          <w:tcPr>
-            <w:tcW w:w="1600" w:type="dxa"/>
+            <w:tcW w:w="893" w:type="dxa"/>
+          </w:tcPr>
+          <w:p>
+            <w:pPr>
+              <w:pStyle w:val="TableParagraph"/>
+              <w:rPr>
+                <w:sz w:val="20"/>
+              </w:rPr>
+            </w:pPr>
+            <w:r>
+              <w:rPr>
+                <w:spacing w:val="-10"/>
+                <w:sz w:val="20"/>
+              </w:rPr>
+              <w:t>1</w:t>
+            </w:r>
+            <w:r>
+              <w:rPr>
+                <w:spacing w:val="-10"/>
+                <w:sz w:val="20"/>
+              </w:rPr>
+              <w:t>0</w:t>
+            </w:r>
+          </w:p>
+        </w:tc>
+        <w:tc>
+          <w:tcPr>
+            <w:tcW w:w="1507" w:type="dxa"/>
           </w:tcPr>
           <w:p>
             <w:pPr>
@@ -2255,27 +2262,34 @@
         </w:trPr>
         <w:tc>
           <w:tcPr>
-            <w:tcW w:w="800" w:type="dxa"/>
-          </w:tcPr>
-          <w:p>
-            <w:pPr>
-              <w:pStyle w:val="TableParagraph"/>
-              <w:rPr>
-                <w:sz w:val="20"/>
-              </w:rPr>
-            </w:pPr>
-            <w:r>
-              <w:rPr>
-                <w:spacing w:val="-10"/>
-                <w:sz w:val="20"/>
-              </w:rPr>
-              <w:t>12</w:t>
-            </w:r>
-          </w:p>
-        </w:tc>
-        <w:tc>
-          <w:tcPr>
-            <w:tcW w:w="1600" w:type="dxa"/>
+            <w:tcW w:w="893" w:type="dxa"/>
+          </w:tcPr>
+          <w:p>
+            <w:pPr>
+              <w:pStyle w:val="TableParagraph"/>
+              <w:rPr>
+                <w:sz w:val="20"/>
+              </w:rPr>
+            </w:pPr>
+            <w:r>
+              <w:rPr>
+                <w:spacing w:val="-10"/>
+                <w:sz w:val="20"/>
+              </w:rPr>
+              <w:t>1</w:t>
+            </w:r>
+            <w:r>
+              <w:rPr>
+                <w:spacing w:val="-10"/>
+                <w:sz w:val="20"/>
+              </w:rPr>
+              <w:t>1</w:t>
+            </w:r>
+          </w:p>
+        </w:tc>
+        <w:tc>
+          <w:tcPr>
+            <w:tcW w:w="1507" w:type="dxa"/>
           </w:tcPr>
           <w:p>
             <w:pPr>
@@ -2338,27 +2352,34 @@
         </w:trPr>
         <w:tc>
           <w:tcPr>
-            <w:tcW w:w="800" w:type="dxa"/>
-          </w:tcPr>
-          <w:p>
-            <w:pPr>
-              <w:pStyle w:val="TableParagraph"/>
-              <w:rPr>
-                <w:sz w:val="20"/>
-              </w:rPr>
-            </w:pPr>
-            <w:r>
-              <w:rPr>
-                <w:spacing w:val="-10"/>
-                <w:sz w:val="20"/>
-              </w:rPr>
-              <w:t>13</w:t>
-            </w:r>
-          </w:p>
-        </w:tc>
-        <w:tc>
-          <w:tcPr>
-            <w:tcW w:w="1600" w:type="dxa"/>
+            <w:tcW w:w="893" w:type="dxa"/>
+          </w:tcPr>
+          <w:p>
+            <w:pPr>
+              <w:pStyle w:val="TableParagraph"/>
+              <w:rPr>
+                <w:sz w:val="20"/>
+              </w:rPr>
+            </w:pPr>
+            <w:r>
+              <w:rPr>
+                <w:spacing w:val="-10"/>
+                <w:sz w:val="20"/>
+              </w:rPr>
+              <w:t>1</w:t>
+            </w:r>
+            <w:r>
+              <w:rPr>
+                <w:spacing w:val="-10"/>
+                <w:sz w:val="20"/>
+              </w:rPr>
+              <w:t>2</w:t>
+            </w:r>
+          </w:p>
+        </w:tc>
+        <w:tc>
+          <w:tcPr>
+            <w:tcW w:w="1507" w:type="dxa"/>
           </w:tcPr>
           <w:p>
             <w:pPr>
@@ -2433,27 +2454,34 @@
         </w:trPr>
         <w:tc>
           <w:tcPr>
-            <w:tcW w:w="800" w:type="dxa"/>
-          </w:tcPr>
-          <w:p>
-            <w:pPr>
-              <w:pStyle w:val="TableParagraph"/>
-              <w:rPr>
-                <w:sz w:val="20"/>
-              </w:rPr>
-            </w:pPr>
-            <w:r>
-              <w:rPr>
-                <w:spacing w:val="-10"/>
-                <w:sz w:val="20"/>
-              </w:rPr>
-              <w:t>14</w:t>
-            </w:r>
-          </w:p>
-        </w:tc>
-        <w:tc>
-          <w:tcPr>
-            <w:tcW w:w="1600" w:type="dxa"/>
+            <w:tcW w:w="893" w:type="dxa"/>
+          </w:tcPr>
+          <w:p>
+            <w:pPr>
+              <w:pStyle w:val="TableParagraph"/>
+              <w:rPr>
+                <w:sz w:val="20"/>
+              </w:rPr>
+            </w:pPr>
+            <w:r>
+              <w:rPr>
+                <w:spacing w:val="-10"/>
+                <w:sz w:val="20"/>
+              </w:rPr>
+              <w:t>1</w:t>
+            </w:r>
+            <w:r>
+              <w:rPr>
+                <w:spacing w:val="-10"/>
+                <w:sz w:val="20"/>
+              </w:rPr>
+              <w:t>3</w:t>
+            </w:r>
+          </w:p>
+        </w:tc>
+        <w:tc>
+          <w:tcPr>
+            <w:tcW w:w="1507" w:type="dxa"/>
           </w:tcPr>
           <w:p>
             <w:pPr>
@@ -2519,55 +2547,22 @@
         </w:trPr>
         <w:tc>
           <w:tcPr>
-            <w:tcW w:w="800" w:type="dxa"/>
-          </w:tcPr>
-          <w:p>
-            <w:pPr>
-              <w:pStyle w:val="TableParagraph"/>
-              <w:rPr>
-                <w:sz w:val="20"/>
-              </w:rPr>
-            </w:pPr>
-            <w:r>
-              <w:rPr>
-                <w:spacing w:val="-10"/>
-                <w:sz w:val="20"/>
-              </w:rPr>
-              <w:t>15</w:t>
-            </w:r>
-          </w:p>
-        </w:tc>
-        <w:tc>
-          <w:tcPr>
-            <w:tcW w:w="1600" w:type="dxa"/>
-          </w:tcPr>
-          <w:p>
-            <w:pPr>
-              <w:pStyle w:val="TableParagraph"/>
-              <w:rPr>
-                <w:sz w:val="20"/>
-              </w:rPr>
-            </w:pPr>
-            <w:r>
-              <w:rPr>
-                <w:spacing w:val="-10"/>
-                <w:sz w:val="20"/>
-              </w:rPr>
-              <w:t>5</w:t>
-            </w:r>
-          </w:p>
-        </w:tc>
-        <w:tc>
-          <w:tcPr>
-            <w:tcW w:w="1600" w:type="dxa"/>
-          </w:tcPr>
-          <w:p>
-            <w:pPr>
-              <w:pStyle w:val="TableParagraph"/>
-              <w:rPr>
-                <w:sz w:val="20"/>
-              </w:rPr>
-            </w:pPr>
+            <w:tcW w:w="893" w:type="dxa"/>
+          </w:tcPr>
+          <w:p>
+            <w:pPr>
+              <w:pStyle w:val="TableParagraph"/>
+              <w:rPr>
+                <w:sz w:val="20"/>
+              </w:rPr>
+            </w:pPr>
+            <w:r>
+              <w:rPr>
+                <w:spacing w:val="-10"/>
+                <w:sz w:val="20"/>
+              </w:rPr>
+              <w:t>1</w:t>
+            </w:r>
             <w:r>
               <w:rPr>
                 <w:spacing w:val="-10"/>
@@ -2579,22 +2574,41 @@
         </w:tc>
         <w:tc>
           <w:tcPr>
-            <w:tcW w:w="1600" w:type="dxa"/>
-          </w:tcPr>
-          <w:p>
-            <w:pPr>
-              <w:pStyle w:val="TableParagraph"/>
-              <w:rPr>
-                <w:sz w:val="20"/>
-              </w:rPr>
-            </w:pPr>
-            <w:r>
-              <w:rPr>
-                <w:spacing w:val="-10"/>
-                <w:sz w:val="20"/>
-              </w:rPr>
-              <w:t>9</w:t>
-            </w:r>
+            <w:tcW w:w="1507" w:type="dxa"/>
+          </w:tcPr>
+          <w:p>
+            <w:pPr>
+              <w:pStyle w:val="TableParagraph"/>
+              <w:rPr>
+                <w:sz w:val="20"/>
+              </w:rPr>
+            </w:pPr>
+          </w:p>
+        </w:tc>
+        <w:tc>
+          <w:tcPr>
+            <w:tcW w:w="1600" w:type="dxa"/>
+          </w:tcPr>
+          <w:p>
+            <w:pPr>
+              <w:pStyle w:val="TableParagraph"/>
+              <w:rPr>
+                <w:sz w:val="20"/>
+              </w:rPr>
+            </w:pPr>
+          </w:p>
+        </w:tc>
+        <w:tc>
+          <w:tcPr>
+            <w:tcW w:w="1600" w:type="dxa"/>
+          </w:tcPr>
+          <w:p>
+            <w:pPr>
+              <w:pStyle w:val="TableParagraph"/>
+              <w:rPr>
+                <w:sz w:val="20"/>
+              </w:rPr>
+            </w:pPr>
           </w:p>
         </w:tc>
         <w:tc>
@@ -2608,19 +2622,6 @@
                 <w:sz w:val="20"/>
               </w:rPr>
             </w:pPr>
-            <w:r>
-              <w:rPr>
-                <w:sz w:val="20"/>
-              </w:rPr>
-              <w:t xml:space="preserve">La surface est </w:t>
-            </w:r>
-            <w:r>
-              <w:rPr>
-                <w:spacing w:val="-10"/>
-                <w:sz w:val="20"/>
-              </w:rPr>
-              <w:t>9</w:t>
-            </w:r>
           </w:p>
         </w:tc>
       </w:tr>
@@ -2630,28 +2631,35 @@
         </w:trPr>
         <w:tc>
           <w:tcPr>
-            <w:tcW w:w="800" w:type="dxa"/>
-          </w:tcPr>
-          <w:p>
-            <w:pPr>
-              <w:pStyle w:val="TableParagraph"/>
-              <w:rPr>
-                <w:spacing w:val="-10"/>
-                <w:sz w:val="20"/>
-              </w:rPr>
-            </w:pPr>
-            <w:r>
-              <w:rPr>
-                <w:spacing w:val="-10"/>
-                <w:sz w:val="20"/>
-              </w:rPr>
-              <w:t>16</w:t>
-            </w:r>
-          </w:p>
-        </w:tc>
-        <w:tc>
-          <w:tcPr>
-            <w:tcW w:w="1600" w:type="dxa"/>
+            <w:tcW w:w="893" w:type="dxa"/>
+          </w:tcPr>
+          <w:p>
+            <w:pPr>
+              <w:pStyle w:val="TableParagraph"/>
+              <w:rPr>
+                <w:spacing w:val="-10"/>
+                <w:sz w:val="20"/>
+              </w:rPr>
+            </w:pPr>
+            <w:r>
+              <w:rPr>
+                <w:spacing w:val="-10"/>
+                <w:sz w:val="20"/>
+              </w:rPr>
+              <w:t>1</w:t>
+            </w:r>
+            <w:r>
+              <w:rPr>
+                <w:spacing w:val="-10"/>
+                <w:sz w:val="20"/>
+              </w:rPr>
+              <w:t>5</w:t>
+            </w:r>
+          </w:p>
+        </w:tc>
+        <w:tc>
+          <w:tcPr>
+            <w:tcW w:w="1507" w:type="dxa"/>
           </w:tcPr>
           <w:p>
             <w:pPr>
@@ -2718,28 +2726,35 @@
         </w:trPr>
         <w:tc>
           <w:tcPr>
-            <w:tcW w:w="800" w:type="dxa"/>
-          </w:tcPr>
-          <w:p>
-            <w:pPr>
-              <w:pStyle w:val="TableParagraph"/>
-              <w:rPr>
-                <w:spacing w:val="-10"/>
-                <w:sz w:val="20"/>
-              </w:rPr>
-            </w:pPr>
-            <w:r>
-              <w:rPr>
-                <w:spacing w:val="-10"/>
-                <w:sz w:val="20"/>
-              </w:rPr>
-              <w:t>17</w:t>
-            </w:r>
-          </w:p>
-        </w:tc>
-        <w:tc>
-          <w:tcPr>
-            <w:tcW w:w="1600" w:type="dxa"/>
+            <w:tcW w:w="893" w:type="dxa"/>
+          </w:tcPr>
+          <w:p>
+            <w:pPr>
+              <w:pStyle w:val="TableParagraph"/>
+              <w:rPr>
+                <w:spacing w:val="-10"/>
+                <w:sz w:val="20"/>
+              </w:rPr>
+            </w:pPr>
+            <w:r>
+              <w:rPr>
+                <w:spacing w:val="-10"/>
+                <w:sz w:val="20"/>
+              </w:rPr>
+              <w:t>1</w:t>
+            </w:r>
+            <w:r>
+              <w:rPr>
+                <w:spacing w:val="-10"/>
+                <w:sz w:val="20"/>
+              </w:rPr>
+              <w:t>6</w:t>
+            </w:r>
+          </w:p>
+        </w:tc>
+        <w:tc>
+          <w:tcPr>
+            <w:tcW w:w="1507" w:type="dxa"/>
           </w:tcPr>
           <w:p>
             <w:pPr>
@@ -2799,28 +2814,35 @@
         </w:trPr>
         <w:tc>
           <w:tcPr>
-            <w:tcW w:w="800" w:type="dxa"/>
-          </w:tcPr>
-          <w:p>
-            <w:pPr>
-              <w:pStyle w:val="TableParagraph"/>
-              <w:rPr>
-                <w:spacing w:val="-10"/>
-                <w:sz w:val="20"/>
-              </w:rPr>
-            </w:pPr>
-            <w:r>
-              <w:rPr>
-                <w:spacing w:val="-10"/>
-                <w:sz w:val="20"/>
-              </w:rPr>
-              <w:t>18</w:t>
-            </w:r>
-          </w:p>
-        </w:tc>
-        <w:tc>
-          <w:tcPr>
-            <w:tcW w:w="1600" w:type="dxa"/>
+            <w:tcW w:w="893" w:type="dxa"/>
+          </w:tcPr>
+          <w:p>
+            <w:pPr>
+              <w:pStyle w:val="TableParagraph"/>
+              <w:rPr>
+                <w:spacing w:val="-10"/>
+                <w:sz w:val="20"/>
+              </w:rPr>
+            </w:pPr>
+            <w:r>
+              <w:rPr>
+                <w:spacing w:val="-10"/>
+                <w:sz w:val="20"/>
+              </w:rPr>
+              <w:t>1</w:t>
+            </w:r>
+            <w:r>
+              <w:rPr>
+                <w:spacing w:val="-10"/>
+                <w:sz w:val="20"/>
+              </w:rPr>
+              <w:t>7</w:t>
+            </w:r>
+          </w:p>
+        </w:tc>
+        <w:tc>
+          <w:tcPr>
+            <w:tcW w:w="1507" w:type="dxa"/>
           </w:tcPr>
           <w:p>
             <w:pPr>
@@ -2887,6 +2909,12 @@
         </w:tc>
       </w:tr>
     </w:tbl>
+    <w:p>
+      <w:pPr>
+        <w:pStyle w:val="Corpsdetexte"/>
+        <w:spacing w:before="12"/>
+      </w:pPr>
+    </w:p>
     <w:p>
       <w:pPr>
         <w:pStyle w:val="Corpsdetexte"/>
@@ -2934,8 +2962,8 @@
         <w:tblLook w:val="01E0" w:firstRow="1" w:lastRow="1" w:firstColumn="1" w:lastColumn="1" w:noHBand="0" w:noVBand="0"/>
       </w:tblPr>
       <w:tblGrid>
-        <w:gridCol w:w="800"/>
-        <w:gridCol w:w="1600"/>
+        <w:gridCol w:w="893"/>
+        <w:gridCol w:w="1507"/>
         <w:gridCol w:w="1600"/>
         <w:gridCol w:w="1600"/>
         <w:gridCol w:w="3600"/>
@@ -2946,7 +2974,7 @@
         </w:trPr>
         <w:tc>
           <w:tcPr>
-            <w:tcW w:w="800" w:type="dxa"/>
+            <w:tcW w:w="893" w:type="dxa"/>
             <w:shd w:val="clear" w:color="auto" w:fill="D3D3D3"/>
           </w:tcPr>
           <w:p>
@@ -2965,11 +2993,19 @@
               </w:rPr>
               <w:t>#</w:t>
             </w:r>
-          </w:p>
-        </w:tc>
-        <w:tc>
-          <w:tcPr>
-            <w:tcW w:w="1600" w:type="dxa"/>
+            <w:r>
+              <w:rPr>
+                <w:b/>
+                <w:spacing w:val="-10"/>
+                <w:sz w:val="20"/>
+              </w:rPr>
+              <w:t>Ligne</w:t>
+            </w:r>
+          </w:p>
+        </w:tc>
+        <w:tc>
+          <w:tcPr>
+            <w:tcW w:w="1507" w:type="dxa"/>
             <w:shd w:val="clear" w:color="auto" w:fill="D3D3D3"/>
           </w:tcPr>
           <w:p>
@@ -2981,6 +3017,7 @@
                 <w:sz w:val="20"/>
               </w:rPr>
             </w:pPr>
+            <w:proofErr w:type="gramStart"/>
             <w:r>
               <w:rPr>
                 <w:b/>
@@ -2989,6 +3026,7 @@
               </w:rPr>
               <w:t>longueur</w:t>
             </w:r>
+            <w:proofErr w:type="gramEnd"/>
           </w:p>
         </w:tc>
         <w:tc>
@@ -3068,27 +3106,27 @@
         </w:trPr>
         <w:tc>
           <w:tcPr>
-            <w:tcW w:w="800" w:type="dxa"/>
-          </w:tcPr>
-          <w:p>
-            <w:pPr>
-              <w:pStyle w:val="TableParagraph"/>
-              <w:rPr>
-                <w:sz w:val="20"/>
-              </w:rPr>
-            </w:pPr>
-            <w:r>
-              <w:rPr>
-                <w:spacing w:val="-10"/>
-                <w:sz w:val="20"/>
-              </w:rPr>
-              <w:t>1</w:t>
-            </w:r>
-          </w:p>
-        </w:tc>
-        <w:tc>
-          <w:tcPr>
-            <w:tcW w:w="1600" w:type="dxa"/>
+            <w:tcW w:w="893" w:type="dxa"/>
+          </w:tcPr>
+          <w:p>
+            <w:pPr>
+              <w:pStyle w:val="TableParagraph"/>
+              <w:rPr>
+                <w:sz w:val="20"/>
+              </w:rPr>
+            </w:pPr>
+            <w:r>
+              <w:rPr>
+                <w:spacing w:val="-10"/>
+                <w:sz w:val="20"/>
+              </w:rPr>
+              <w:t>9</w:t>
+            </w:r>
+          </w:p>
+        </w:tc>
+        <w:tc>
+          <w:tcPr>
+            <w:tcW w:w="1507" w:type="dxa"/>
           </w:tcPr>
           <w:p>
             <w:pPr>
@@ -3167,27 +3205,27 @@
         </w:trPr>
         <w:tc>
           <w:tcPr>
-            <w:tcW w:w="800" w:type="dxa"/>
-          </w:tcPr>
-          <w:p>
-            <w:pPr>
-              <w:pStyle w:val="TableParagraph"/>
-              <w:rPr>
-                <w:sz w:val="20"/>
-              </w:rPr>
-            </w:pPr>
-            <w:r>
-              <w:rPr>
-                <w:spacing w:val="-10"/>
-                <w:sz w:val="20"/>
-              </w:rPr>
-              <w:t>2</w:t>
-            </w:r>
-          </w:p>
-        </w:tc>
-        <w:tc>
-          <w:tcPr>
-            <w:tcW w:w="1600" w:type="dxa"/>
+            <w:tcW w:w="893" w:type="dxa"/>
+          </w:tcPr>
+          <w:p>
+            <w:pPr>
+              <w:pStyle w:val="TableParagraph"/>
+              <w:rPr>
+                <w:sz w:val="20"/>
+              </w:rPr>
+            </w:pPr>
+            <w:r>
+              <w:rPr>
+                <w:spacing w:val="-10"/>
+                <w:sz w:val="20"/>
+              </w:rPr>
+              <w:t>10</w:t>
+            </w:r>
+          </w:p>
+        </w:tc>
+        <w:tc>
+          <w:tcPr>
+            <w:tcW w:w="1507" w:type="dxa"/>
           </w:tcPr>
           <w:p>
             <w:pPr>
@@ -3246,7 +3284,6 @@
               <w:pStyle w:val="TableParagraph"/>
               <w:spacing w:before="0"/>
               <w:ind w:left="0"/>
-              <w:jc w:val="left"/>
               <w:rPr>
                 <w:rFonts w:ascii="Times New Roman"/>
               </w:rPr>
@@ -3260,42 +3297,35 @@
         </w:trPr>
         <w:tc>
           <w:tcPr>
-            <w:tcW w:w="800" w:type="dxa"/>
-          </w:tcPr>
-          <w:p>
-            <w:pPr>
-              <w:pStyle w:val="TableParagraph"/>
-              <w:rPr>
-                <w:sz w:val="20"/>
-              </w:rPr>
-            </w:pPr>
-            <w:r>
-              <w:rPr>
-                <w:spacing w:val="-10"/>
-                <w:sz w:val="20"/>
-              </w:rPr>
-              <w:t>3</w:t>
-            </w:r>
-          </w:p>
-        </w:tc>
-        <w:tc>
-          <w:tcPr>
-            <w:tcW w:w="1600" w:type="dxa"/>
-          </w:tcPr>
-          <w:p>
-            <w:pPr>
-              <w:pStyle w:val="TableParagraph"/>
-              <w:rPr>
-                <w:sz w:val="20"/>
-              </w:rPr>
-            </w:pPr>
-            <w:r>
-              <w:rPr>
-                <w:spacing w:val="-10"/>
-                <w:sz w:val="20"/>
-              </w:rPr>
-              <w:t>5</w:t>
-            </w:r>
+            <w:tcW w:w="893" w:type="dxa"/>
+          </w:tcPr>
+          <w:p>
+            <w:pPr>
+              <w:pStyle w:val="TableParagraph"/>
+              <w:rPr>
+                <w:sz w:val="20"/>
+              </w:rPr>
+            </w:pPr>
+            <w:r>
+              <w:rPr>
+                <w:spacing w:val="-10"/>
+                <w:sz w:val="20"/>
+              </w:rPr>
+              <w:t>11</w:t>
+            </w:r>
+          </w:p>
+        </w:tc>
+        <w:tc>
+          <w:tcPr>
+            <w:tcW w:w="1507" w:type="dxa"/>
+          </w:tcPr>
+          <w:p>
+            <w:pPr>
+              <w:pStyle w:val="TableParagraph"/>
+              <w:rPr>
+                <w:sz w:val="20"/>
+              </w:rPr>
+            </w:pPr>
           </w:p>
         </w:tc>
         <w:tc>
@@ -3341,19 +3371,6 @@
                 <w:sz w:val="20"/>
               </w:rPr>
             </w:pPr>
-            <w:r>
-              <w:rPr>
-                <w:sz w:val="20"/>
-              </w:rPr>
-              <w:t xml:space="preserve">Entrez la </w:t>
-            </w:r>
-            <w:r>
-              <w:rPr>
-                <w:spacing w:val="-2"/>
-                <w:sz w:val="20"/>
-              </w:rPr>
-              <w:t>largeur</w:t>
-            </w:r>
           </w:p>
         </w:tc>
       </w:tr>
@@ -3363,62 +3380,48 @@
         </w:trPr>
         <w:tc>
           <w:tcPr>
-            <w:tcW w:w="800" w:type="dxa"/>
-          </w:tcPr>
-          <w:p>
-            <w:pPr>
-              <w:pStyle w:val="TableParagraph"/>
-              <w:rPr>
-                <w:sz w:val="20"/>
-              </w:rPr>
-            </w:pPr>
-            <w:r>
-              <w:rPr>
-                <w:spacing w:val="-10"/>
-                <w:sz w:val="20"/>
-              </w:rPr>
-              <w:t>4</w:t>
-            </w:r>
-          </w:p>
-        </w:tc>
-        <w:tc>
-          <w:tcPr>
-            <w:tcW w:w="1600" w:type="dxa"/>
-          </w:tcPr>
-          <w:p>
-            <w:pPr>
-              <w:pStyle w:val="TableParagraph"/>
-              <w:rPr>
-                <w:sz w:val="20"/>
-              </w:rPr>
-            </w:pPr>
-            <w:r>
-              <w:rPr>
-                <w:spacing w:val="-10"/>
-                <w:sz w:val="20"/>
-              </w:rPr>
-              <w:t>5</w:t>
-            </w:r>
-          </w:p>
-        </w:tc>
-        <w:tc>
-          <w:tcPr>
-            <w:tcW w:w="1600" w:type="dxa"/>
-          </w:tcPr>
-          <w:p>
-            <w:pPr>
-              <w:pStyle w:val="TableParagraph"/>
-              <w:rPr>
-                <w:sz w:val="20"/>
-              </w:rPr>
-            </w:pPr>
-            <w:r>
-              <w:rPr>
-                <w:spacing w:val="-10"/>
-                <w:sz w:val="20"/>
-              </w:rPr>
-              <w:t>4</w:t>
-            </w:r>
+            <w:tcW w:w="893" w:type="dxa"/>
+          </w:tcPr>
+          <w:p>
+            <w:pPr>
+              <w:pStyle w:val="TableParagraph"/>
+              <w:rPr>
+                <w:sz w:val="20"/>
+              </w:rPr>
+            </w:pPr>
+            <w:r>
+              <w:rPr>
+                <w:spacing w:val="-10"/>
+                <w:sz w:val="20"/>
+              </w:rPr>
+              <w:t>12</w:t>
+            </w:r>
+          </w:p>
+        </w:tc>
+        <w:tc>
+          <w:tcPr>
+            <w:tcW w:w="1507" w:type="dxa"/>
+          </w:tcPr>
+          <w:p>
+            <w:pPr>
+              <w:pStyle w:val="TableParagraph"/>
+              <w:rPr>
+                <w:sz w:val="20"/>
+              </w:rPr>
+            </w:pPr>
+          </w:p>
+        </w:tc>
+        <w:tc>
+          <w:tcPr>
+            <w:tcW w:w="1600" w:type="dxa"/>
+          </w:tcPr>
+          <w:p>
+            <w:pPr>
+              <w:pStyle w:val="TableParagraph"/>
+              <w:rPr>
+                <w:sz w:val="20"/>
+              </w:rPr>
+            </w:pPr>
           </w:p>
         </w:tc>
         <w:tc>
@@ -3446,11 +3449,23 @@
               <w:pStyle w:val="TableParagraph"/>
               <w:spacing w:before="0"/>
               <w:ind w:left="0"/>
-              <w:jc w:val="left"/>
               <w:rPr>
                 <w:rFonts w:ascii="Times New Roman"/>
               </w:rPr>
             </w:pPr>
+            <w:r>
+              <w:rPr>
+                <w:sz w:val="20"/>
+              </w:rPr>
+              <w:t xml:space="preserve">Entrez la </w:t>
+            </w:r>
+            <w:r>
+              <w:rPr>
+                <w:spacing w:val="-2"/>
+                <w:sz w:val="20"/>
+              </w:rPr>
+              <w:t>largeur</w:t>
+            </w:r>
           </w:p>
         </w:tc>
       </w:tr>
@@ -3460,42 +3475,35 @@
         </w:trPr>
         <w:tc>
           <w:tcPr>
-            <w:tcW w:w="800" w:type="dxa"/>
-          </w:tcPr>
-          <w:p>
-            <w:pPr>
-              <w:pStyle w:val="TableParagraph"/>
-              <w:rPr>
-                <w:sz w:val="20"/>
-              </w:rPr>
-            </w:pPr>
-            <w:r>
-              <w:rPr>
-                <w:spacing w:val="-10"/>
-                <w:sz w:val="20"/>
-              </w:rPr>
-              <w:t>5</w:t>
-            </w:r>
-          </w:p>
-        </w:tc>
-        <w:tc>
-          <w:tcPr>
-            <w:tcW w:w="1600" w:type="dxa"/>
-          </w:tcPr>
-          <w:p>
-            <w:pPr>
-              <w:pStyle w:val="TableParagraph"/>
-              <w:rPr>
-                <w:sz w:val="20"/>
-              </w:rPr>
-            </w:pPr>
-            <w:r>
-              <w:rPr>
-                <w:spacing w:val="-10"/>
-                <w:sz w:val="20"/>
-              </w:rPr>
-              <w:t>5</w:t>
-            </w:r>
+            <w:tcW w:w="893" w:type="dxa"/>
+          </w:tcPr>
+          <w:p>
+            <w:pPr>
+              <w:pStyle w:val="TableParagraph"/>
+              <w:rPr>
+                <w:sz w:val="20"/>
+              </w:rPr>
+            </w:pPr>
+            <w:r>
+              <w:rPr>
+                <w:spacing w:val="-10"/>
+                <w:sz w:val="20"/>
+              </w:rPr>
+              <w:t>13</w:t>
+            </w:r>
+          </w:p>
+        </w:tc>
+        <w:tc>
+          <w:tcPr>
+            <w:tcW w:w="1507" w:type="dxa"/>
+          </w:tcPr>
+          <w:p>
+            <w:pPr>
+              <w:pStyle w:val="TableParagraph"/>
+              <w:rPr>
+                <w:sz w:val="20"/>
+              </w:rPr>
+            </w:pPr>
           </w:p>
         </w:tc>
         <w:tc>
@@ -3529,13 +3537,6 @@
                 <w:sz w:val="20"/>
               </w:rPr>
             </w:pPr>
-            <w:r>
-              <w:rPr>
-                <w:spacing w:val="-5"/>
-                <w:sz w:val="20"/>
-              </w:rPr>
-              <w:t>20</w:t>
-            </w:r>
           </w:p>
         </w:tc>
         <w:tc>
@@ -3547,7 +3548,6 @@
               <w:pStyle w:val="TableParagraph"/>
               <w:spacing w:before="0"/>
               <w:ind w:left="0"/>
-              <w:jc w:val="left"/>
               <w:rPr>
                 <w:rFonts w:ascii="Times New Roman"/>
               </w:rPr>
@@ -3561,82 +3561,311 @@
         </w:trPr>
         <w:tc>
           <w:tcPr>
-            <w:tcW w:w="800" w:type="dxa"/>
-          </w:tcPr>
-          <w:p>
-            <w:pPr>
-              <w:pStyle w:val="TableParagraph"/>
-              <w:rPr>
-                <w:sz w:val="20"/>
-              </w:rPr>
-            </w:pPr>
-            <w:r>
-              <w:rPr>
-                <w:spacing w:val="-10"/>
-                <w:sz w:val="20"/>
-              </w:rPr>
-              <w:t>6</w:t>
-            </w:r>
-          </w:p>
-        </w:tc>
-        <w:tc>
-          <w:tcPr>
-            <w:tcW w:w="1600" w:type="dxa"/>
-          </w:tcPr>
-          <w:p>
-            <w:pPr>
-              <w:pStyle w:val="TableParagraph"/>
-              <w:rPr>
-                <w:sz w:val="20"/>
-              </w:rPr>
-            </w:pPr>
-            <w:r>
-              <w:rPr>
-                <w:spacing w:val="-10"/>
-                <w:sz w:val="20"/>
-              </w:rPr>
-              <w:t>5</w:t>
-            </w:r>
-          </w:p>
-        </w:tc>
-        <w:tc>
-          <w:tcPr>
-            <w:tcW w:w="1600" w:type="dxa"/>
-          </w:tcPr>
-          <w:p>
-            <w:pPr>
-              <w:pStyle w:val="TableParagraph"/>
-              <w:rPr>
-                <w:sz w:val="20"/>
-              </w:rPr>
-            </w:pPr>
-            <w:r>
-              <w:rPr>
-                <w:spacing w:val="-10"/>
-                <w:sz w:val="20"/>
-              </w:rPr>
-              <w:t>4</w:t>
-            </w:r>
-          </w:p>
-        </w:tc>
-        <w:tc>
-          <w:tcPr>
-            <w:tcW w:w="1600" w:type="dxa"/>
-          </w:tcPr>
-          <w:p>
-            <w:pPr>
-              <w:pStyle w:val="TableParagraph"/>
-              <w:rPr>
-                <w:sz w:val="20"/>
-              </w:rPr>
-            </w:pPr>
-            <w:r>
+            <w:tcW w:w="893" w:type="dxa"/>
+          </w:tcPr>
+          <w:p>
+            <w:pPr>
+              <w:pStyle w:val="TableParagraph"/>
+              <w:rPr>
+                <w:sz w:val="20"/>
+              </w:rPr>
+            </w:pPr>
+            <w:r>
+              <w:rPr>
+                <w:spacing w:val="-10"/>
+                <w:sz w:val="20"/>
+              </w:rPr>
+              <w:t>14</w:t>
+            </w:r>
+          </w:p>
+        </w:tc>
+        <w:tc>
+          <w:tcPr>
+            <w:tcW w:w="1507" w:type="dxa"/>
+          </w:tcPr>
+          <w:p>
+            <w:pPr>
+              <w:pStyle w:val="TableParagraph"/>
+              <w:rPr>
+                <w:sz w:val="20"/>
+              </w:rPr>
+            </w:pPr>
+          </w:p>
+        </w:tc>
+        <w:tc>
+          <w:tcPr>
+            <w:tcW w:w="1600" w:type="dxa"/>
+          </w:tcPr>
+          <w:p>
+            <w:pPr>
+              <w:pStyle w:val="TableParagraph"/>
+              <w:rPr>
+                <w:sz w:val="20"/>
+              </w:rPr>
+            </w:pPr>
+          </w:p>
+        </w:tc>
+        <w:tc>
+          <w:tcPr>
+            <w:tcW w:w="1600" w:type="dxa"/>
+          </w:tcPr>
+          <w:p>
+            <w:pPr>
+              <w:pStyle w:val="TableParagraph"/>
+              <w:rPr>
+                <w:sz w:val="20"/>
+              </w:rPr>
+            </w:pPr>
+          </w:p>
+        </w:tc>
+        <w:tc>
+          <w:tcPr>
+            <w:tcW w:w="3600" w:type="dxa"/>
+          </w:tcPr>
+          <w:p>
+            <w:pPr>
+              <w:pStyle w:val="TableParagraph"/>
+              <w:rPr>
+                <w:sz w:val="20"/>
+              </w:rPr>
+            </w:pPr>
+          </w:p>
+        </w:tc>
+      </w:tr>
+      <w:tr>
+        <w:trPr>
+          <w:trHeight w:val="340"/>
+        </w:trPr>
+        <w:tc>
+          <w:tcPr>
+            <w:tcW w:w="893" w:type="dxa"/>
+          </w:tcPr>
+          <w:p>
+            <w:pPr>
+              <w:pStyle w:val="TableParagraph"/>
+              <w:rPr>
+                <w:spacing w:val="-10"/>
+                <w:sz w:val="20"/>
+              </w:rPr>
+            </w:pPr>
+            <w:r>
+              <w:rPr>
+                <w:spacing w:val="-10"/>
+                <w:sz w:val="20"/>
+              </w:rPr>
+              <w:t>15</w:t>
+            </w:r>
+          </w:p>
+        </w:tc>
+        <w:tc>
+          <w:tcPr>
+            <w:tcW w:w="1507" w:type="dxa"/>
+          </w:tcPr>
+          <w:p>
+            <w:pPr>
+              <w:pStyle w:val="TableParagraph"/>
+              <w:rPr>
+                <w:spacing w:val="-10"/>
+                <w:sz w:val="20"/>
+              </w:rPr>
+            </w:pPr>
+          </w:p>
+        </w:tc>
+        <w:tc>
+          <w:tcPr>
+            <w:tcW w:w="1600" w:type="dxa"/>
+          </w:tcPr>
+          <w:p>
+            <w:pPr>
+              <w:pStyle w:val="TableParagraph"/>
+              <w:rPr>
+                <w:spacing w:val="-10"/>
+                <w:sz w:val="20"/>
+              </w:rPr>
+            </w:pPr>
+          </w:p>
+        </w:tc>
+        <w:tc>
+          <w:tcPr>
+            <w:tcW w:w="1600" w:type="dxa"/>
+          </w:tcPr>
+          <w:p>
+            <w:pPr>
+              <w:pStyle w:val="TableParagraph"/>
               <w:rPr>
                 <w:spacing w:val="-5"/>
                 <w:sz w:val="20"/>
               </w:rPr>
+            </w:pPr>
+            <w:r>
+              <w:rPr>
+                <w:spacing w:val="-5"/>
+                <w:sz w:val="20"/>
+              </w:rPr>
               <w:t>20</w:t>
             </w:r>
+          </w:p>
+        </w:tc>
+        <w:tc>
+          <w:tcPr>
+            <w:tcW w:w="3600" w:type="dxa"/>
+          </w:tcPr>
+          <w:p>
+            <w:pPr>
+              <w:pStyle w:val="TableParagraph"/>
+              <w:rPr>
+                <w:sz w:val="20"/>
+              </w:rPr>
+            </w:pPr>
+          </w:p>
+        </w:tc>
+      </w:tr>
+      <w:tr>
+        <w:trPr>
+          <w:trHeight w:val="340"/>
+        </w:trPr>
+        <w:tc>
+          <w:tcPr>
+            <w:tcW w:w="893" w:type="dxa"/>
+          </w:tcPr>
+          <w:p>
+            <w:pPr>
+              <w:pStyle w:val="TableParagraph"/>
+              <w:rPr>
+                <w:spacing w:val="-10"/>
+                <w:sz w:val="20"/>
+              </w:rPr>
+            </w:pPr>
+            <w:r>
+              <w:rPr>
+                <w:spacing w:val="-10"/>
+                <w:sz w:val="20"/>
+              </w:rPr>
+              <w:t>16</w:t>
+            </w:r>
+          </w:p>
+        </w:tc>
+        <w:tc>
+          <w:tcPr>
+            <w:tcW w:w="1507" w:type="dxa"/>
+          </w:tcPr>
+          <w:p>
+            <w:pPr>
+              <w:pStyle w:val="TableParagraph"/>
+              <w:rPr>
+                <w:spacing w:val="-10"/>
+                <w:sz w:val="20"/>
+              </w:rPr>
+            </w:pPr>
+          </w:p>
+        </w:tc>
+        <w:tc>
+          <w:tcPr>
+            <w:tcW w:w="1600" w:type="dxa"/>
+          </w:tcPr>
+          <w:p>
+            <w:pPr>
+              <w:pStyle w:val="TableParagraph"/>
+              <w:rPr>
+                <w:spacing w:val="-10"/>
+                <w:sz w:val="20"/>
+              </w:rPr>
+            </w:pPr>
+          </w:p>
+        </w:tc>
+        <w:tc>
+          <w:tcPr>
+            <w:tcW w:w="1600" w:type="dxa"/>
+          </w:tcPr>
+          <w:p>
+            <w:pPr>
+              <w:pStyle w:val="TableParagraph"/>
+              <w:rPr>
+                <w:spacing w:val="-5"/>
+                <w:sz w:val="20"/>
+              </w:rPr>
+            </w:pPr>
+          </w:p>
+        </w:tc>
+        <w:tc>
+          <w:tcPr>
+            <w:tcW w:w="3600" w:type="dxa"/>
+          </w:tcPr>
+          <w:p>
+            <w:pPr>
+              <w:pStyle w:val="TableParagraph"/>
+              <w:rPr>
+                <w:sz w:val="20"/>
+              </w:rPr>
+            </w:pPr>
+          </w:p>
+        </w:tc>
+      </w:tr>
+      <w:tr>
+        <w:trPr>
+          <w:trHeight w:val="340"/>
+        </w:trPr>
+        <w:tc>
+          <w:tcPr>
+            <w:tcW w:w="893" w:type="dxa"/>
+          </w:tcPr>
+          <w:p>
+            <w:pPr>
+              <w:pStyle w:val="TableParagraph"/>
+              <w:rPr>
+                <w:spacing w:val="-10"/>
+                <w:sz w:val="20"/>
+              </w:rPr>
+            </w:pPr>
+            <w:r>
+              <w:rPr>
+                <w:spacing w:val="-10"/>
+                <w:sz w:val="20"/>
+              </w:rPr>
+              <w:t>17</w:t>
+            </w:r>
+          </w:p>
+        </w:tc>
+        <w:tc>
+          <w:tcPr>
+            <w:tcW w:w="1507" w:type="dxa"/>
+          </w:tcPr>
+          <w:p>
+            <w:pPr>
+              <w:pStyle w:val="TableParagraph"/>
+              <w:rPr>
+                <w:spacing w:val="-10"/>
+                <w:sz w:val="20"/>
+              </w:rPr>
+            </w:pPr>
+          </w:p>
+        </w:tc>
+        <w:tc>
+          <w:tcPr>
+            <w:tcW w:w="1600" w:type="dxa"/>
+          </w:tcPr>
+          <w:p>
+            <w:pPr>
+              <w:pStyle w:val="TableParagraph"/>
+              <w:rPr>
+                <w:spacing w:val="-10"/>
+                <w:sz w:val="20"/>
+              </w:rPr>
+            </w:pPr>
+          </w:p>
+        </w:tc>
+        <w:tc>
+          <w:tcPr>
+            <w:tcW w:w="1600" w:type="dxa"/>
+          </w:tcPr>
+          <w:p>
+            <w:pPr>
+              <w:pStyle w:val="TableParagraph"/>
+              <w:rPr>
+                <w:spacing w:val="-5"/>
+                <w:sz w:val="20"/>
+              </w:rPr>
+            </w:pPr>
           </w:p>
         </w:tc>
         <w:tc>
@@ -3667,16 +3896,6 @@
         </w:tc>
       </w:tr>
     </w:tbl>
-    <w:p>
-      <w:pPr>
-        <w:pStyle w:val="Corpsdetexte"/>
-      </w:pPr>
-    </w:p>
-    <w:p>
-      <w:pPr>
-        <w:pStyle w:val="Corpsdetexte"/>
-      </w:pPr>
-    </w:p>
     <w:p>
       <w:pPr>
         <w:pStyle w:val="Corpsdetexte"/>
@@ -3702,10 +3921,7 @@
       </w:pPr>
       <w:r>
         <w:lastRenderedPageBreak/>
-        <w:t>Algorithme</w:t>
-      </w:r>
-      <w:r>
-        <w:t xml:space="preserve"> </w:t>
+        <w:t xml:space="preserve">Algorithme </w:t>
       </w:r>
       <w:r>
         <w:t>3</w:t>
@@ -3797,8 +4013,8 @@
         <w:tblLook w:val="01E0" w:firstRow="1" w:lastRow="1" w:firstColumn="1" w:lastColumn="1" w:noHBand="0" w:noVBand="0"/>
       </w:tblPr>
       <w:tblGrid>
-        <w:gridCol w:w="800"/>
-        <w:gridCol w:w="1600"/>
+        <w:gridCol w:w="1034"/>
+        <w:gridCol w:w="1366"/>
         <w:gridCol w:w="1600"/>
         <w:gridCol w:w="1600"/>
         <w:gridCol w:w="3600"/>
@@ -3809,7 +4025,7 @@
         </w:trPr>
         <w:tc>
           <w:tcPr>
-            <w:tcW w:w="800" w:type="dxa"/>
+            <w:tcW w:w="1034" w:type="dxa"/>
             <w:shd w:val="clear" w:color="auto" w:fill="D3D3D3"/>
           </w:tcPr>
           <w:p>
@@ -3828,11 +4044,19 @@
               </w:rPr>
               <w:t>#</w:t>
             </w:r>
-          </w:p>
-        </w:tc>
-        <w:tc>
-          <w:tcPr>
-            <w:tcW w:w="1600" w:type="dxa"/>
+            <w:r>
+              <w:rPr>
+                <w:b/>
+                <w:spacing w:val="-10"/>
+                <w:sz w:val="20"/>
+              </w:rPr>
+              <w:t xml:space="preserve"> Ligne</w:t>
+            </w:r>
+          </w:p>
+        </w:tc>
+        <w:tc>
+          <w:tcPr>
+            <w:tcW w:w="1366" w:type="dxa"/>
             <w:shd w:val="clear" w:color="auto" w:fill="D3D3D3"/>
           </w:tcPr>
           <w:p>
@@ -3844,6 +4068,7 @@
                 <w:sz w:val="20"/>
               </w:rPr>
             </w:pPr>
+            <w:proofErr w:type="gramStart"/>
             <w:r>
               <w:rPr>
                 <w:b/>
@@ -3852,6 +4077,7 @@
               </w:rPr>
               <w:t>prix</w:t>
             </w:r>
+            <w:proofErr w:type="gramEnd"/>
           </w:p>
         </w:tc>
         <w:tc>
@@ -3933,7 +4159,7 @@
         </w:trPr>
         <w:tc>
           <w:tcPr>
-            <w:tcW w:w="800" w:type="dxa"/>
+            <w:tcW w:w="1034" w:type="dxa"/>
           </w:tcPr>
           <w:p>
             <w:pPr>
@@ -3949,11 +4175,18 @@
               </w:rPr>
               <w:t>1</w:t>
             </w:r>
-          </w:p>
-        </w:tc>
-        <w:tc>
-          <w:tcPr>
-            <w:tcW w:w="1600" w:type="dxa"/>
+            <w:r>
+              <w:rPr>
+                <w:spacing w:val="-10"/>
+                <w:sz w:val="20"/>
+              </w:rPr>
+              <w:t>0</w:t>
+            </w:r>
+          </w:p>
+        </w:tc>
+        <w:tc>
+          <w:tcPr>
+            <w:tcW w:w="1366" w:type="dxa"/>
           </w:tcPr>
           <w:p>
             <w:pPr>
@@ -4032,27 +4265,27 @@
         </w:trPr>
         <w:tc>
           <w:tcPr>
-            <w:tcW w:w="800" w:type="dxa"/>
-          </w:tcPr>
-          <w:p>
-            <w:pPr>
-              <w:pStyle w:val="TableParagraph"/>
-              <w:rPr>
-                <w:sz w:val="20"/>
-              </w:rPr>
-            </w:pPr>
-            <w:r>
-              <w:rPr>
-                <w:spacing w:val="-10"/>
-                <w:sz w:val="20"/>
-              </w:rPr>
-              <w:t>2</w:t>
-            </w:r>
-          </w:p>
-        </w:tc>
-        <w:tc>
-          <w:tcPr>
-            <w:tcW w:w="1600" w:type="dxa"/>
+            <w:tcW w:w="1034" w:type="dxa"/>
+          </w:tcPr>
+          <w:p>
+            <w:pPr>
+              <w:pStyle w:val="TableParagraph"/>
+              <w:rPr>
+                <w:sz w:val="20"/>
+              </w:rPr>
+            </w:pPr>
+            <w:r>
+              <w:rPr>
+                <w:spacing w:val="-10"/>
+                <w:sz w:val="20"/>
+              </w:rPr>
+              <w:t>11</w:t>
+            </w:r>
+          </w:p>
+        </w:tc>
+        <w:tc>
+          <w:tcPr>
+            <w:tcW w:w="1366" w:type="dxa"/>
           </w:tcPr>
           <w:p>
             <w:pPr>
@@ -4125,42 +4358,35 @@
         </w:trPr>
         <w:tc>
           <w:tcPr>
-            <w:tcW w:w="800" w:type="dxa"/>
-          </w:tcPr>
-          <w:p>
-            <w:pPr>
-              <w:pStyle w:val="TableParagraph"/>
-              <w:rPr>
-                <w:sz w:val="20"/>
-              </w:rPr>
-            </w:pPr>
-            <w:r>
-              <w:rPr>
-                <w:spacing w:val="-10"/>
-                <w:sz w:val="20"/>
-              </w:rPr>
-              <w:t>3</w:t>
-            </w:r>
-          </w:p>
-        </w:tc>
-        <w:tc>
-          <w:tcPr>
-            <w:tcW w:w="1600" w:type="dxa"/>
-          </w:tcPr>
-          <w:p>
-            <w:pPr>
-              <w:pStyle w:val="TableParagraph"/>
-              <w:rPr>
-                <w:sz w:val="20"/>
-              </w:rPr>
-            </w:pPr>
-            <w:r>
-              <w:rPr>
-                <w:spacing w:val="-5"/>
+            <w:tcW w:w="1034" w:type="dxa"/>
+          </w:tcPr>
+          <w:p>
+            <w:pPr>
+              <w:pStyle w:val="TableParagraph"/>
+              <w:rPr>
+                <w:sz w:val="20"/>
+              </w:rPr>
+            </w:pPr>
+            <w:r>
+              <w:rPr>
+                <w:spacing w:val="-10"/>
                 <w:sz w:val="20"/>
               </w:rPr>
               <w:t>12</w:t>
             </w:r>
+          </w:p>
+        </w:tc>
+        <w:tc>
+          <w:tcPr>
+            <w:tcW w:w="1366" w:type="dxa"/>
+          </w:tcPr>
+          <w:p>
+            <w:pPr>
+              <w:pStyle w:val="TableParagraph"/>
+              <w:rPr>
+                <w:sz w:val="20"/>
+              </w:rPr>
+            </w:pPr>
           </w:p>
         </w:tc>
         <w:tc>
@@ -4206,19 +4432,6 @@
                 <w:sz w:val="20"/>
               </w:rPr>
             </w:pPr>
-            <w:r>
-              <w:rPr>
-                <w:sz w:val="20"/>
-              </w:rPr>
-              <w:t xml:space="preserve">Entrez la </w:t>
-            </w:r>
-            <w:r>
-              <w:rPr>
-                <w:spacing w:val="-2"/>
-                <w:sz w:val="20"/>
-              </w:rPr>
-              <w:t>quantité</w:t>
-            </w:r>
           </w:p>
         </w:tc>
       </w:tr>
@@ -4228,62 +4441,48 @@
         </w:trPr>
         <w:tc>
           <w:tcPr>
-            <w:tcW w:w="800" w:type="dxa"/>
-          </w:tcPr>
-          <w:p>
-            <w:pPr>
-              <w:pStyle w:val="TableParagraph"/>
-              <w:rPr>
-                <w:sz w:val="20"/>
-              </w:rPr>
-            </w:pPr>
-            <w:r>
-              <w:rPr>
-                <w:spacing w:val="-10"/>
-                <w:sz w:val="20"/>
-              </w:rPr>
-              <w:t>4</w:t>
-            </w:r>
-          </w:p>
-        </w:tc>
-        <w:tc>
-          <w:tcPr>
-            <w:tcW w:w="1600" w:type="dxa"/>
-          </w:tcPr>
-          <w:p>
-            <w:pPr>
-              <w:pStyle w:val="TableParagraph"/>
-              <w:rPr>
-                <w:sz w:val="20"/>
-              </w:rPr>
-            </w:pPr>
-            <w:r>
-              <w:rPr>
-                <w:spacing w:val="-5"/>
-                <w:sz w:val="20"/>
-              </w:rPr>
-              <w:t>12</w:t>
-            </w:r>
-          </w:p>
-        </w:tc>
-        <w:tc>
-          <w:tcPr>
-            <w:tcW w:w="1600" w:type="dxa"/>
-          </w:tcPr>
-          <w:p>
-            <w:pPr>
-              <w:pStyle w:val="TableParagraph"/>
-              <w:rPr>
-                <w:sz w:val="20"/>
-              </w:rPr>
-            </w:pPr>
-            <w:r>
-              <w:rPr>
-                <w:spacing w:val="-10"/>
-                <w:sz w:val="20"/>
-              </w:rPr>
-              <w:t>3</w:t>
-            </w:r>
+            <w:tcW w:w="1034" w:type="dxa"/>
+          </w:tcPr>
+          <w:p>
+            <w:pPr>
+              <w:pStyle w:val="TableParagraph"/>
+              <w:rPr>
+                <w:sz w:val="20"/>
+              </w:rPr>
+            </w:pPr>
+            <w:r>
+              <w:rPr>
+                <w:spacing w:val="-10"/>
+                <w:sz w:val="20"/>
+              </w:rPr>
+              <w:t>13</w:t>
+            </w:r>
+          </w:p>
+        </w:tc>
+        <w:tc>
+          <w:tcPr>
+            <w:tcW w:w="1366" w:type="dxa"/>
+          </w:tcPr>
+          <w:p>
+            <w:pPr>
+              <w:pStyle w:val="TableParagraph"/>
+              <w:rPr>
+                <w:sz w:val="20"/>
+              </w:rPr>
+            </w:pPr>
+          </w:p>
+        </w:tc>
+        <w:tc>
+          <w:tcPr>
+            <w:tcW w:w="1600" w:type="dxa"/>
+          </w:tcPr>
+          <w:p>
+            <w:pPr>
+              <w:pStyle w:val="TableParagraph"/>
+              <w:rPr>
+                <w:sz w:val="20"/>
+              </w:rPr>
+            </w:pPr>
           </w:p>
         </w:tc>
         <w:tc>
@@ -4316,6 +4515,19 @@
                 <w:rFonts w:ascii="Times New Roman"/>
               </w:rPr>
             </w:pPr>
+            <w:r>
+              <w:rPr>
+                <w:sz w:val="20"/>
+              </w:rPr>
+              <w:t xml:space="preserve">Entrez la </w:t>
+            </w:r>
+            <w:r>
+              <w:rPr>
+                <w:spacing w:val="-2"/>
+                <w:sz w:val="20"/>
+              </w:rPr>
+              <w:t>quantité</w:t>
+            </w:r>
           </w:p>
         </w:tc>
       </w:tr>
@@ -4325,58 +4537,50 @@
         </w:trPr>
         <w:tc>
           <w:tcPr>
-            <w:tcW w:w="800" w:type="dxa"/>
-          </w:tcPr>
-          <w:p>
-            <w:pPr>
-              <w:pStyle w:val="TableParagraph"/>
-              <w:rPr>
-                <w:sz w:val="20"/>
-              </w:rPr>
-            </w:pPr>
-            <w:r>
-              <w:rPr>
-                <w:spacing w:val="-10"/>
-                <w:sz w:val="20"/>
-              </w:rPr>
-              <w:t>5</w:t>
-            </w:r>
-          </w:p>
-        </w:tc>
-        <w:tc>
-          <w:tcPr>
-            <w:tcW w:w="1600" w:type="dxa"/>
-          </w:tcPr>
-          <w:p>
-            <w:pPr>
-              <w:pStyle w:val="TableParagraph"/>
-              <w:rPr>
-                <w:sz w:val="20"/>
-              </w:rPr>
-            </w:pPr>
-            <w:r>
-              <w:rPr>
-                <w:spacing w:val="-5"/>
-                <w:sz w:val="20"/>
-              </w:rPr>
-              <w:t>12</w:t>
-            </w:r>
-          </w:p>
-        </w:tc>
-        <w:tc>
-          <w:tcPr>
-            <w:tcW w:w="1600" w:type="dxa"/>
-          </w:tcPr>
-          <w:p>
-            <w:pPr>
-              <w:pStyle w:val="TableParagraph"/>
-              <w:rPr>
-                <w:sz w:val="20"/>
-              </w:rPr>
-            </w:pPr>
-            <w:r>
-              <w:rPr>
-                <w:spacing w:val="-10"/>
+            <w:tcW w:w="1034" w:type="dxa"/>
+          </w:tcPr>
+          <w:p>
+            <w:pPr>
+              <w:pStyle w:val="TableParagraph"/>
+              <w:rPr>
+                <w:sz w:val="20"/>
+              </w:rPr>
+            </w:pPr>
+            <w:r>
+              <w:rPr>
+                <w:spacing w:val="-10"/>
+                <w:sz w:val="20"/>
+              </w:rPr>
+              <w:t>14</w:t>
+            </w:r>
+          </w:p>
+        </w:tc>
+        <w:tc>
+          <w:tcPr>
+            <w:tcW w:w="1366" w:type="dxa"/>
+          </w:tcPr>
+          <w:p>
+            <w:pPr>
+              <w:pStyle w:val="TableParagraph"/>
+              <w:rPr>
+                <w:sz w:val="20"/>
+              </w:rPr>
+            </w:pPr>
+          </w:p>
+        </w:tc>
+        <w:tc>
+          <w:tcPr>
+            <w:tcW w:w="1600" w:type="dxa"/>
+          </w:tcPr>
+          <w:p>
+            <w:pPr>
+              <w:pStyle w:val="TableParagraph"/>
+              <w:rPr>
+                <w:sz w:val="20"/>
+              </w:rPr>
+            </w:pPr>
+            <w:r>
+              <w:rPr>
                 <w:sz w:val="20"/>
               </w:rPr>
               <w:t>3</w:t>
@@ -4394,13 +4598,6 @@
                 <w:sz w:val="20"/>
               </w:rPr>
             </w:pPr>
-            <w:r>
-              <w:rPr>
-                <w:spacing w:val="-5"/>
-                <w:sz w:val="20"/>
-              </w:rPr>
-              <w:t>36</w:t>
-            </w:r>
           </w:p>
         </w:tc>
         <w:tc>
@@ -4426,82 +4623,320 @@
         </w:trPr>
         <w:tc>
           <w:tcPr>
-            <w:tcW w:w="800" w:type="dxa"/>
-          </w:tcPr>
-          <w:p>
-            <w:pPr>
-              <w:pStyle w:val="TableParagraph"/>
-              <w:rPr>
-                <w:sz w:val="20"/>
-              </w:rPr>
-            </w:pPr>
-            <w:r>
-              <w:rPr>
-                <w:spacing w:val="-10"/>
-                <w:sz w:val="20"/>
-              </w:rPr>
-              <w:t>6</w:t>
-            </w:r>
-          </w:p>
-        </w:tc>
-        <w:tc>
-          <w:tcPr>
-            <w:tcW w:w="1600" w:type="dxa"/>
-          </w:tcPr>
-          <w:p>
-            <w:pPr>
-              <w:pStyle w:val="TableParagraph"/>
-              <w:rPr>
-                <w:sz w:val="20"/>
-              </w:rPr>
-            </w:pPr>
-            <w:r>
+            <w:tcW w:w="1034" w:type="dxa"/>
+          </w:tcPr>
+          <w:p>
+            <w:pPr>
+              <w:pStyle w:val="TableParagraph"/>
+              <w:rPr>
+                <w:spacing w:val="-10"/>
+                <w:sz w:val="20"/>
+              </w:rPr>
+            </w:pPr>
+            <w:r>
+              <w:rPr>
+                <w:spacing w:val="-10"/>
+                <w:sz w:val="20"/>
+              </w:rPr>
+              <w:t>15</w:t>
+            </w:r>
+          </w:p>
+        </w:tc>
+        <w:tc>
+          <w:tcPr>
+            <w:tcW w:w="1366" w:type="dxa"/>
+          </w:tcPr>
+          <w:p>
+            <w:pPr>
+              <w:pStyle w:val="TableParagraph"/>
               <w:rPr>
                 <w:spacing w:val="-5"/>
                 <w:sz w:val="20"/>
               </w:rPr>
-              <w:t>12</w:t>
-            </w:r>
-          </w:p>
-        </w:tc>
-        <w:tc>
-          <w:tcPr>
-            <w:tcW w:w="1600" w:type="dxa"/>
-          </w:tcPr>
-          <w:p>
-            <w:pPr>
-              <w:pStyle w:val="TableParagraph"/>
-              <w:rPr>
-                <w:sz w:val="20"/>
-              </w:rPr>
-            </w:pPr>
-            <w:r>
-              <w:rPr>
-                <w:spacing w:val="-10"/>
-                <w:sz w:val="20"/>
-              </w:rPr>
-              <w:t>3</w:t>
-            </w:r>
-          </w:p>
-        </w:tc>
-        <w:tc>
-          <w:tcPr>
-            <w:tcW w:w="1600" w:type="dxa"/>
-          </w:tcPr>
-          <w:p>
-            <w:pPr>
-              <w:pStyle w:val="TableParagraph"/>
-              <w:rPr>
-                <w:sz w:val="20"/>
-              </w:rPr>
-            </w:pPr>
-            <w:r>
+            </w:pPr>
+          </w:p>
+        </w:tc>
+        <w:tc>
+          <w:tcPr>
+            <w:tcW w:w="1600" w:type="dxa"/>
+          </w:tcPr>
+          <w:p>
+            <w:pPr>
+              <w:pStyle w:val="TableParagraph"/>
+              <w:rPr>
+                <w:spacing w:val="-10"/>
+                <w:sz w:val="20"/>
+              </w:rPr>
+            </w:pPr>
+          </w:p>
+        </w:tc>
+        <w:tc>
+          <w:tcPr>
+            <w:tcW w:w="1600" w:type="dxa"/>
+          </w:tcPr>
+          <w:p>
+            <w:pPr>
+              <w:pStyle w:val="TableParagraph"/>
               <w:rPr>
                 <w:spacing w:val="-5"/>
                 <w:sz w:val="20"/>
               </w:rPr>
+            </w:pPr>
+          </w:p>
+        </w:tc>
+        <w:tc>
+          <w:tcPr>
+            <w:tcW w:w="3600" w:type="dxa"/>
+          </w:tcPr>
+          <w:p>
+            <w:pPr>
+              <w:pStyle w:val="TableParagraph"/>
+              <w:spacing w:before="0"/>
+              <w:ind w:left="0"/>
+              <w:jc w:val="left"/>
+              <w:rPr>
+                <w:rFonts w:ascii="Times New Roman"/>
+              </w:rPr>
+            </w:pPr>
+          </w:p>
+        </w:tc>
+      </w:tr>
+      <w:tr>
+        <w:trPr>
+          <w:trHeight w:val="340"/>
+        </w:trPr>
+        <w:tc>
+          <w:tcPr>
+            <w:tcW w:w="1034" w:type="dxa"/>
+          </w:tcPr>
+          <w:p>
+            <w:pPr>
+              <w:pStyle w:val="TableParagraph"/>
+              <w:rPr>
+                <w:spacing w:val="-10"/>
+                <w:sz w:val="20"/>
+              </w:rPr>
+            </w:pPr>
+            <w:r>
+              <w:rPr>
+                <w:spacing w:val="-10"/>
+                <w:sz w:val="20"/>
+              </w:rPr>
+              <w:t>16</w:t>
+            </w:r>
+          </w:p>
+        </w:tc>
+        <w:tc>
+          <w:tcPr>
+            <w:tcW w:w="1366" w:type="dxa"/>
+          </w:tcPr>
+          <w:p>
+            <w:pPr>
+              <w:pStyle w:val="TableParagraph"/>
+              <w:rPr>
+                <w:spacing w:val="-5"/>
+                <w:sz w:val="20"/>
+              </w:rPr>
+            </w:pPr>
+          </w:p>
+        </w:tc>
+        <w:tc>
+          <w:tcPr>
+            <w:tcW w:w="1600" w:type="dxa"/>
+          </w:tcPr>
+          <w:p>
+            <w:pPr>
+              <w:pStyle w:val="TableParagraph"/>
+              <w:rPr>
+                <w:spacing w:val="-10"/>
+                <w:sz w:val="20"/>
+              </w:rPr>
+            </w:pPr>
+          </w:p>
+        </w:tc>
+        <w:tc>
+          <w:tcPr>
+            <w:tcW w:w="1600" w:type="dxa"/>
+          </w:tcPr>
+          <w:p>
+            <w:pPr>
+              <w:pStyle w:val="TableParagraph"/>
+              <w:rPr>
+                <w:spacing w:val="-5"/>
+                <w:sz w:val="20"/>
+              </w:rPr>
+            </w:pPr>
+            <w:r>
+              <w:rPr>
+                <w:spacing w:val="-5"/>
+                <w:sz w:val="20"/>
+              </w:rPr>
               <w:t>36</w:t>
             </w:r>
+          </w:p>
+        </w:tc>
+        <w:tc>
+          <w:tcPr>
+            <w:tcW w:w="3600" w:type="dxa"/>
+          </w:tcPr>
+          <w:p>
+            <w:pPr>
+              <w:pStyle w:val="TableParagraph"/>
+              <w:spacing w:before="0"/>
+              <w:ind w:left="0"/>
+              <w:jc w:val="left"/>
+              <w:rPr>
+                <w:rFonts w:ascii="Times New Roman"/>
+              </w:rPr>
+            </w:pPr>
+          </w:p>
+        </w:tc>
+      </w:tr>
+      <w:tr>
+        <w:trPr>
+          <w:trHeight w:val="340"/>
+        </w:trPr>
+        <w:tc>
+          <w:tcPr>
+            <w:tcW w:w="1034" w:type="dxa"/>
+          </w:tcPr>
+          <w:p>
+            <w:pPr>
+              <w:pStyle w:val="TableParagraph"/>
+              <w:rPr>
+                <w:spacing w:val="-10"/>
+                <w:sz w:val="20"/>
+              </w:rPr>
+            </w:pPr>
+            <w:r>
+              <w:rPr>
+                <w:spacing w:val="-10"/>
+                <w:sz w:val="20"/>
+              </w:rPr>
+              <w:t>17</w:t>
+            </w:r>
+          </w:p>
+        </w:tc>
+        <w:tc>
+          <w:tcPr>
+            <w:tcW w:w="1366" w:type="dxa"/>
+          </w:tcPr>
+          <w:p>
+            <w:pPr>
+              <w:pStyle w:val="TableParagraph"/>
+              <w:rPr>
+                <w:spacing w:val="-5"/>
+                <w:sz w:val="20"/>
+              </w:rPr>
+            </w:pPr>
+          </w:p>
+        </w:tc>
+        <w:tc>
+          <w:tcPr>
+            <w:tcW w:w="1600" w:type="dxa"/>
+          </w:tcPr>
+          <w:p>
+            <w:pPr>
+              <w:pStyle w:val="TableParagraph"/>
+              <w:rPr>
+                <w:spacing w:val="-10"/>
+                <w:sz w:val="20"/>
+              </w:rPr>
+            </w:pPr>
+          </w:p>
+        </w:tc>
+        <w:tc>
+          <w:tcPr>
+            <w:tcW w:w="1600" w:type="dxa"/>
+          </w:tcPr>
+          <w:p>
+            <w:pPr>
+              <w:pStyle w:val="TableParagraph"/>
+              <w:rPr>
+                <w:spacing w:val="-5"/>
+                <w:sz w:val="20"/>
+              </w:rPr>
+            </w:pPr>
+          </w:p>
+        </w:tc>
+        <w:tc>
+          <w:tcPr>
+            <w:tcW w:w="3600" w:type="dxa"/>
+          </w:tcPr>
+          <w:p>
+            <w:pPr>
+              <w:pStyle w:val="TableParagraph"/>
+              <w:spacing w:before="0"/>
+              <w:ind w:left="0"/>
+              <w:jc w:val="left"/>
+              <w:rPr>
+                <w:rFonts w:ascii="Times New Roman"/>
+              </w:rPr>
+            </w:pPr>
+          </w:p>
+        </w:tc>
+      </w:tr>
+      <w:tr>
+        <w:trPr>
+          <w:trHeight w:val="340"/>
+        </w:trPr>
+        <w:tc>
+          <w:tcPr>
+            <w:tcW w:w="1034" w:type="dxa"/>
+          </w:tcPr>
+          <w:p>
+            <w:pPr>
+              <w:pStyle w:val="TableParagraph"/>
+              <w:rPr>
+                <w:sz w:val="20"/>
+              </w:rPr>
+            </w:pPr>
+            <w:r>
+              <w:rPr>
+                <w:spacing w:val="-10"/>
+                <w:sz w:val="20"/>
+              </w:rPr>
+              <w:t>18</w:t>
+            </w:r>
+          </w:p>
+        </w:tc>
+        <w:tc>
+          <w:tcPr>
+            <w:tcW w:w="1366" w:type="dxa"/>
+          </w:tcPr>
+          <w:p>
+            <w:pPr>
+              <w:pStyle w:val="TableParagraph"/>
+              <w:rPr>
+                <w:sz w:val="20"/>
+              </w:rPr>
+            </w:pPr>
+          </w:p>
+        </w:tc>
+        <w:tc>
+          <w:tcPr>
+            <w:tcW w:w="1600" w:type="dxa"/>
+          </w:tcPr>
+          <w:p>
+            <w:pPr>
+              <w:pStyle w:val="TableParagraph"/>
+              <w:rPr>
+                <w:sz w:val="20"/>
+              </w:rPr>
+            </w:pPr>
+          </w:p>
+        </w:tc>
+        <w:tc>
+          <w:tcPr>
+            <w:tcW w:w="1600" w:type="dxa"/>
+          </w:tcPr>
+          <w:p>
+            <w:pPr>
+              <w:pStyle w:val="TableParagraph"/>
+              <w:rPr>
+                <w:sz w:val="20"/>
+              </w:rPr>
+            </w:pPr>
           </w:p>
         </w:tc>
         <w:tc>
@@ -4534,16 +4969,13 @@
     </w:tbl>
     <w:p>
       <w:pPr>
-        <w:pStyle w:val="TableParagraph"/>
-        <w:rPr>
-          <w:sz w:val="20"/>
-        </w:rPr>
-        <w:sectPr>
-          <w:type w:val="continuous"/>
-          <w:pgSz w:w="12240" w:h="15840"/>
-          <w:pgMar w:top="1520" w:right="1440" w:bottom="280" w:left="1440" w:header="720" w:footer="720" w:gutter="0"/>
-          <w:cols w:space="720"/>
-        </w:sectPr>
+        <w:spacing w:before="75"/>
+        <w:ind w:left="120"/>
+        <w:rPr>
+          <w:b/>
+          <w:i/>
+          <w:sz w:val="24"/>
+        </w:rPr>
       </w:pPr>
     </w:p>
     <w:p>
@@ -4553,6 +4985,7 @@
         <w:rPr>
           <w:b/>
           <w:i/>
+          <w:spacing w:val="-10"/>
           <w:sz w:val="24"/>
         </w:rPr>
       </w:pPr>
@@ -4562,8 +4995,25 @@
           <w:i/>
           <w:sz w:val="24"/>
         </w:rPr>
-        <w:lastRenderedPageBreak/>
-        <w:t xml:space="preserve">Cas 2 : prix = 7.5, quantite = </w:t>
+        <w:t xml:space="preserve">Cas 2 : prix = 7.5, </w:t>
+      </w:r>
+      <w:proofErr w:type="spellStart"/>
+      <w:r>
+        <w:rPr>
+          <w:b/>
+          <w:i/>
+          <w:sz w:val="24"/>
+        </w:rPr>
+        <w:t>quantite</w:t>
+      </w:r>
+      <w:proofErr w:type="spellEnd"/>
+      <w:r>
+        <w:rPr>
+          <w:b/>
+          <w:i/>
+          <w:sz w:val="24"/>
+        </w:rPr>
+        <w:t xml:space="preserve"> = </w:t>
       </w:r>
       <w:r>
         <w:rPr>
@@ -4574,17 +5024,6 @@
         </w:rPr>
         <w:t>5</w:t>
       </w:r>
-    </w:p>
-    <w:p>
-      <w:pPr>
-        <w:pStyle w:val="Corpsdetexte"/>
-        <w:spacing w:before="7"/>
-        <w:rPr>
-          <w:b/>
-          <w:i/>
-          <w:sz w:val="8"/>
-        </w:rPr>
-      </w:pPr>
     </w:p>
     <w:tbl>
       <w:tblPr>
@@ -4603,8 +5042,8 @@
         <w:tblLook w:val="01E0" w:firstRow="1" w:lastRow="1" w:firstColumn="1" w:lastColumn="1" w:noHBand="0" w:noVBand="0"/>
       </w:tblPr>
       <w:tblGrid>
-        <w:gridCol w:w="800"/>
-        <w:gridCol w:w="1600"/>
+        <w:gridCol w:w="1034"/>
+        <w:gridCol w:w="1366"/>
         <w:gridCol w:w="1600"/>
         <w:gridCol w:w="1600"/>
         <w:gridCol w:w="3600"/>
@@ -4615,7 +5054,7 @@
         </w:trPr>
         <w:tc>
           <w:tcPr>
-            <w:tcW w:w="800" w:type="dxa"/>
+            <w:tcW w:w="1034" w:type="dxa"/>
             <w:shd w:val="clear" w:color="auto" w:fill="D3D3D3"/>
           </w:tcPr>
           <w:p>
@@ -4632,13 +5071,13 @@
                 <w:spacing w:val="-10"/>
                 <w:sz w:val="20"/>
               </w:rPr>
-              <w:t>#</w:t>
-            </w:r>
-          </w:p>
-        </w:tc>
-        <w:tc>
-          <w:tcPr>
-            <w:tcW w:w="1600" w:type="dxa"/>
+              <w:t># Ligne</w:t>
+            </w:r>
+          </w:p>
+        </w:tc>
+        <w:tc>
+          <w:tcPr>
+            <w:tcW w:w="1366" w:type="dxa"/>
             <w:shd w:val="clear" w:color="auto" w:fill="D3D3D3"/>
           </w:tcPr>
           <w:p>
@@ -4650,6 +5089,7 @@
                 <w:sz w:val="20"/>
               </w:rPr>
             </w:pPr>
+            <w:proofErr w:type="gramStart"/>
             <w:r>
               <w:rPr>
                 <w:b/>
@@ -4658,6 +5098,7 @@
               </w:rPr>
               <w:t>prix</w:t>
             </w:r>
+            <w:proofErr w:type="gramEnd"/>
           </w:p>
         </w:tc>
         <w:tc>
@@ -4674,6 +5115,8 @@
                 <w:sz w:val="20"/>
               </w:rPr>
             </w:pPr>
+            <w:proofErr w:type="spellStart"/>
+            <w:proofErr w:type="gramStart"/>
             <w:r>
               <w:rPr>
                 <w:b/>
@@ -4682,6 +5125,8 @@
               </w:rPr>
               <w:t>quantite</w:t>
             </w:r>
+            <w:proofErr w:type="spellEnd"/>
+            <w:proofErr w:type="gramEnd"/>
           </w:p>
         </w:tc>
         <w:tc>
@@ -4698,6 +5143,7 @@
                 <w:sz w:val="20"/>
               </w:rPr>
             </w:pPr>
+            <w:proofErr w:type="gramStart"/>
             <w:r>
               <w:rPr>
                 <w:b/>
@@ -4706,6 +5152,7 @@
               </w:rPr>
               <w:t>total</w:t>
             </w:r>
+            <w:proofErr w:type="gramEnd"/>
           </w:p>
         </w:tc>
         <w:tc>
@@ -4728,7 +5175,7 @@
                 <w:spacing w:val="-2"/>
                 <w:sz w:val="20"/>
               </w:rPr>
-              <w:t>Console</w:t>
+              <w:t>Terminal</w:t>
             </w:r>
           </w:p>
         </w:tc>
@@ -4739,27 +5186,27 @@
         </w:trPr>
         <w:tc>
           <w:tcPr>
-            <w:tcW w:w="800" w:type="dxa"/>
-          </w:tcPr>
-          <w:p>
-            <w:pPr>
-              <w:pStyle w:val="TableParagraph"/>
-              <w:rPr>
-                <w:sz w:val="20"/>
-              </w:rPr>
-            </w:pPr>
-            <w:r>
-              <w:rPr>
-                <w:spacing w:val="-10"/>
-                <w:sz w:val="20"/>
-              </w:rPr>
-              <w:t>1</w:t>
-            </w:r>
-          </w:p>
-        </w:tc>
-        <w:tc>
-          <w:tcPr>
-            <w:tcW w:w="1600" w:type="dxa"/>
+            <w:tcW w:w="1034" w:type="dxa"/>
+          </w:tcPr>
+          <w:p>
+            <w:pPr>
+              <w:pStyle w:val="TableParagraph"/>
+              <w:rPr>
+                <w:sz w:val="20"/>
+              </w:rPr>
+            </w:pPr>
+            <w:r>
+              <w:rPr>
+                <w:spacing w:val="-10"/>
+                <w:sz w:val="20"/>
+              </w:rPr>
+              <w:t>10</w:t>
+            </w:r>
+          </w:p>
+        </w:tc>
+        <w:tc>
+          <w:tcPr>
+            <w:tcW w:w="1366" w:type="dxa"/>
           </w:tcPr>
           <w:p>
             <w:pPr>
@@ -4769,7 +5216,6 @@
               <w:jc w:val="left"/>
               <w:rPr>
                 <w:rFonts w:ascii="Times New Roman"/>
-                <w:sz w:val="20"/>
               </w:rPr>
             </w:pPr>
           </w:p>
@@ -4786,7 +5232,6 @@
               <w:jc w:val="left"/>
               <w:rPr>
                 <w:rFonts w:ascii="Times New Roman"/>
-                <w:sz w:val="20"/>
               </w:rPr>
             </w:pPr>
           </w:p>
@@ -4803,7 +5248,6 @@
               <w:jc w:val="left"/>
               <w:rPr>
                 <w:rFonts w:ascii="Times New Roman"/>
-                <w:sz w:val="20"/>
               </w:rPr>
             </w:pPr>
           </w:p>
@@ -4841,27 +5285,27 @@
         </w:trPr>
         <w:tc>
           <w:tcPr>
-            <w:tcW w:w="800" w:type="dxa"/>
-          </w:tcPr>
-          <w:p>
-            <w:pPr>
-              <w:pStyle w:val="TableParagraph"/>
-              <w:rPr>
-                <w:sz w:val="20"/>
-              </w:rPr>
-            </w:pPr>
-            <w:r>
-              <w:rPr>
-                <w:spacing w:val="-10"/>
-                <w:sz w:val="20"/>
-              </w:rPr>
-              <w:t>2</w:t>
-            </w:r>
-          </w:p>
-        </w:tc>
-        <w:tc>
-          <w:tcPr>
-            <w:tcW w:w="1600" w:type="dxa"/>
+            <w:tcW w:w="1034" w:type="dxa"/>
+          </w:tcPr>
+          <w:p>
+            <w:pPr>
+              <w:pStyle w:val="TableParagraph"/>
+              <w:rPr>
+                <w:sz w:val="20"/>
+              </w:rPr>
+            </w:pPr>
+            <w:r>
+              <w:rPr>
+                <w:spacing w:val="-10"/>
+                <w:sz w:val="20"/>
+              </w:rPr>
+              <w:t>11</w:t>
+            </w:r>
+          </w:p>
+        </w:tc>
+        <w:tc>
+          <w:tcPr>
+            <w:tcW w:w="1366" w:type="dxa"/>
           </w:tcPr>
           <w:p>
             <w:pPr>
@@ -4891,7 +5335,6 @@
               <w:jc w:val="left"/>
               <w:rPr>
                 <w:rFonts w:ascii="Times New Roman"/>
-                <w:sz w:val="20"/>
               </w:rPr>
             </w:pPr>
           </w:p>
@@ -4908,7 +5351,6 @@
               <w:jc w:val="left"/>
               <w:rPr>
                 <w:rFonts w:ascii="Times New Roman"/>
-                <w:sz w:val="20"/>
               </w:rPr>
             </w:pPr>
           </w:p>
@@ -4922,10 +5364,8 @@
               <w:pStyle w:val="TableParagraph"/>
               <w:spacing w:before="0"/>
               <w:ind w:left="0"/>
-              <w:jc w:val="left"/>
               <w:rPr>
                 <w:rFonts w:ascii="Times New Roman"/>
-                <w:sz w:val="20"/>
               </w:rPr>
             </w:pPr>
           </w:p>
@@ -4937,42 +5377,35 @@
         </w:trPr>
         <w:tc>
           <w:tcPr>
-            <w:tcW w:w="800" w:type="dxa"/>
-          </w:tcPr>
-          <w:p>
-            <w:pPr>
-              <w:pStyle w:val="TableParagraph"/>
-              <w:rPr>
-                <w:sz w:val="20"/>
-              </w:rPr>
-            </w:pPr>
-            <w:r>
-              <w:rPr>
-                <w:spacing w:val="-10"/>
-                <w:sz w:val="20"/>
-              </w:rPr>
-              <w:t>3</w:t>
-            </w:r>
-          </w:p>
-        </w:tc>
-        <w:tc>
-          <w:tcPr>
-            <w:tcW w:w="1600" w:type="dxa"/>
-          </w:tcPr>
-          <w:p>
-            <w:pPr>
-              <w:pStyle w:val="TableParagraph"/>
-              <w:rPr>
-                <w:sz w:val="20"/>
-              </w:rPr>
-            </w:pPr>
-            <w:r>
-              <w:rPr>
-                <w:spacing w:val="-5"/>
-                <w:sz w:val="20"/>
-              </w:rPr>
-              <w:t>7.5</w:t>
-            </w:r>
+            <w:tcW w:w="1034" w:type="dxa"/>
+          </w:tcPr>
+          <w:p>
+            <w:pPr>
+              <w:pStyle w:val="TableParagraph"/>
+              <w:rPr>
+                <w:sz w:val="20"/>
+              </w:rPr>
+            </w:pPr>
+            <w:r>
+              <w:rPr>
+                <w:spacing w:val="-10"/>
+                <w:sz w:val="20"/>
+              </w:rPr>
+              <w:t>12</w:t>
+            </w:r>
+          </w:p>
+        </w:tc>
+        <w:tc>
+          <w:tcPr>
+            <w:tcW w:w="1366" w:type="dxa"/>
+          </w:tcPr>
+          <w:p>
+            <w:pPr>
+              <w:pStyle w:val="TableParagraph"/>
+              <w:rPr>
+                <w:sz w:val="20"/>
+              </w:rPr>
+            </w:pPr>
           </w:p>
         </w:tc>
         <w:tc>
@@ -4987,7 +5420,6 @@
               <w:jc w:val="left"/>
               <w:rPr>
                 <w:rFonts w:ascii="Times New Roman"/>
-                <w:sz w:val="20"/>
               </w:rPr>
             </w:pPr>
           </w:p>
@@ -5004,7 +5436,6 @@
               <w:jc w:val="left"/>
               <w:rPr>
                 <w:rFonts w:ascii="Times New Roman"/>
-                <w:sz w:val="20"/>
               </w:rPr>
             </w:pPr>
           </w:p>
@@ -5020,19 +5451,6 @@
                 <w:sz w:val="20"/>
               </w:rPr>
             </w:pPr>
-            <w:r>
-              <w:rPr>
-                <w:sz w:val="20"/>
-              </w:rPr>
-              <w:t xml:space="preserve">Entrez la </w:t>
-            </w:r>
-            <w:r>
-              <w:rPr>
-                <w:spacing w:val="-2"/>
-                <w:sz w:val="20"/>
-              </w:rPr>
-              <w:t>quantité</w:t>
-            </w:r>
           </w:p>
         </w:tc>
       </w:tr>
@@ -5042,62 +5460,48 @@
         </w:trPr>
         <w:tc>
           <w:tcPr>
-            <w:tcW w:w="800" w:type="dxa"/>
-          </w:tcPr>
-          <w:p>
-            <w:pPr>
-              <w:pStyle w:val="TableParagraph"/>
-              <w:rPr>
-                <w:sz w:val="20"/>
-              </w:rPr>
-            </w:pPr>
-            <w:r>
-              <w:rPr>
-                <w:spacing w:val="-10"/>
-                <w:sz w:val="20"/>
-              </w:rPr>
-              <w:t>4</w:t>
-            </w:r>
-          </w:p>
-        </w:tc>
-        <w:tc>
-          <w:tcPr>
-            <w:tcW w:w="1600" w:type="dxa"/>
-          </w:tcPr>
-          <w:p>
-            <w:pPr>
-              <w:pStyle w:val="TableParagraph"/>
-              <w:rPr>
-                <w:sz w:val="20"/>
-              </w:rPr>
-            </w:pPr>
-            <w:r>
-              <w:rPr>
-                <w:spacing w:val="-5"/>
-                <w:sz w:val="20"/>
-              </w:rPr>
-              <w:t>7.5</w:t>
-            </w:r>
-          </w:p>
-        </w:tc>
-        <w:tc>
-          <w:tcPr>
-            <w:tcW w:w="1600" w:type="dxa"/>
-          </w:tcPr>
-          <w:p>
-            <w:pPr>
-              <w:pStyle w:val="TableParagraph"/>
-              <w:rPr>
-                <w:sz w:val="20"/>
-              </w:rPr>
-            </w:pPr>
-            <w:r>
-              <w:rPr>
-                <w:spacing w:val="-10"/>
-                <w:sz w:val="20"/>
-              </w:rPr>
-              <w:t>5</w:t>
-            </w:r>
+            <w:tcW w:w="1034" w:type="dxa"/>
+          </w:tcPr>
+          <w:p>
+            <w:pPr>
+              <w:pStyle w:val="TableParagraph"/>
+              <w:rPr>
+                <w:sz w:val="20"/>
+              </w:rPr>
+            </w:pPr>
+            <w:r>
+              <w:rPr>
+                <w:spacing w:val="-10"/>
+                <w:sz w:val="20"/>
+              </w:rPr>
+              <w:t>13</w:t>
+            </w:r>
+          </w:p>
+        </w:tc>
+        <w:tc>
+          <w:tcPr>
+            <w:tcW w:w="1366" w:type="dxa"/>
+          </w:tcPr>
+          <w:p>
+            <w:pPr>
+              <w:pStyle w:val="TableParagraph"/>
+              <w:rPr>
+                <w:sz w:val="20"/>
+              </w:rPr>
+            </w:pPr>
+          </w:p>
+        </w:tc>
+        <w:tc>
+          <w:tcPr>
+            <w:tcW w:w="1600" w:type="dxa"/>
+          </w:tcPr>
+          <w:p>
+            <w:pPr>
+              <w:pStyle w:val="TableParagraph"/>
+              <w:rPr>
+                <w:sz w:val="20"/>
+              </w:rPr>
+            </w:pPr>
           </w:p>
         </w:tc>
         <w:tc>
@@ -5112,7 +5516,6 @@
               <w:jc w:val="left"/>
               <w:rPr>
                 <w:rFonts w:ascii="Times New Roman"/>
-                <w:sz w:val="20"/>
               </w:rPr>
             </w:pPr>
           </w:p>
@@ -5126,12 +5529,23 @@
               <w:pStyle w:val="TableParagraph"/>
               <w:spacing w:before="0"/>
               <w:ind w:left="0"/>
-              <w:jc w:val="left"/>
               <w:rPr>
                 <w:rFonts w:ascii="Times New Roman"/>
-                <w:sz w:val="20"/>
-              </w:rPr>
-            </w:pPr>
+              </w:rPr>
+            </w:pPr>
+            <w:r>
+              <w:rPr>
+                <w:sz w:val="20"/>
+              </w:rPr>
+              <w:t xml:space="preserve">Entrez la </w:t>
+            </w:r>
+            <w:r>
+              <w:rPr>
+                <w:spacing w:val="-2"/>
+                <w:sz w:val="20"/>
+              </w:rPr>
+              <w:t>quantité</w:t>
+            </w:r>
           </w:p>
         </w:tc>
       </w:tr>
@@ -5141,18 +5555,50 @@
         </w:trPr>
         <w:tc>
           <w:tcPr>
-            <w:tcW w:w="800" w:type="dxa"/>
-          </w:tcPr>
-          <w:p>
-            <w:pPr>
-              <w:pStyle w:val="TableParagraph"/>
-              <w:rPr>
-                <w:sz w:val="20"/>
-              </w:rPr>
-            </w:pPr>
-            <w:r>
-              <w:rPr>
-                <w:spacing w:val="-10"/>
+            <w:tcW w:w="1034" w:type="dxa"/>
+          </w:tcPr>
+          <w:p>
+            <w:pPr>
+              <w:pStyle w:val="TableParagraph"/>
+              <w:rPr>
+                <w:sz w:val="20"/>
+              </w:rPr>
+            </w:pPr>
+            <w:r>
+              <w:rPr>
+                <w:spacing w:val="-10"/>
+                <w:sz w:val="20"/>
+              </w:rPr>
+              <w:t>14</w:t>
+            </w:r>
+          </w:p>
+        </w:tc>
+        <w:tc>
+          <w:tcPr>
+            <w:tcW w:w="1366" w:type="dxa"/>
+          </w:tcPr>
+          <w:p>
+            <w:pPr>
+              <w:pStyle w:val="TableParagraph"/>
+              <w:rPr>
+                <w:sz w:val="20"/>
+              </w:rPr>
+            </w:pPr>
+          </w:p>
+        </w:tc>
+        <w:tc>
+          <w:tcPr>
+            <w:tcW w:w="1600" w:type="dxa"/>
+          </w:tcPr>
+          <w:p>
+            <w:pPr>
+              <w:pStyle w:val="TableParagraph"/>
+              <w:rPr>
+                <w:sz w:val="20"/>
+              </w:rPr>
+            </w:pPr>
+            <w:r>
+              <w:rPr>
                 <w:sz w:val="20"/>
               </w:rPr>
               <w:t>5</w:t>
@@ -5170,53 +5616,6 @@
                 <w:sz w:val="20"/>
               </w:rPr>
             </w:pPr>
-            <w:r>
-              <w:rPr>
-                <w:spacing w:val="-5"/>
-                <w:sz w:val="20"/>
-              </w:rPr>
-              <w:t>7.5</w:t>
-            </w:r>
-          </w:p>
-        </w:tc>
-        <w:tc>
-          <w:tcPr>
-            <w:tcW w:w="1600" w:type="dxa"/>
-          </w:tcPr>
-          <w:p>
-            <w:pPr>
-              <w:pStyle w:val="TableParagraph"/>
-              <w:rPr>
-                <w:sz w:val="20"/>
-              </w:rPr>
-            </w:pPr>
-            <w:r>
-              <w:rPr>
-                <w:spacing w:val="-10"/>
-                <w:sz w:val="20"/>
-              </w:rPr>
-              <w:t>5</w:t>
-            </w:r>
-          </w:p>
-        </w:tc>
-        <w:tc>
-          <w:tcPr>
-            <w:tcW w:w="1600" w:type="dxa"/>
-          </w:tcPr>
-          <w:p>
-            <w:pPr>
-              <w:pStyle w:val="TableParagraph"/>
-              <w:rPr>
-                <w:sz w:val="20"/>
-              </w:rPr>
-            </w:pPr>
-            <w:r>
-              <w:rPr>
-                <w:spacing w:val="-4"/>
-                <w:sz w:val="20"/>
-              </w:rPr>
-              <w:t>37.5</w:t>
-            </w:r>
           </w:p>
         </w:tc>
         <w:tc>
@@ -5228,10 +5627,8 @@
               <w:pStyle w:val="TableParagraph"/>
               <w:spacing w:before="0"/>
               <w:ind w:left="0"/>
-              <w:jc w:val="left"/>
               <w:rPr>
                 <w:rFonts w:ascii="Times New Roman"/>
-                <w:sz w:val="20"/>
               </w:rPr>
             </w:pPr>
           </w:p>
@@ -5243,91 +5640,333 @@
         </w:trPr>
         <w:tc>
           <w:tcPr>
-            <w:tcW w:w="800" w:type="dxa"/>
-          </w:tcPr>
-          <w:p>
-            <w:pPr>
-              <w:pStyle w:val="TableParagraph"/>
-              <w:rPr>
-                <w:sz w:val="20"/>
-              </w:rPr>
-            </w:pPr>
-            <w:r>
-              <w:rPr>
-                <w:spacing w:val="-10"/>
-                <w:sz w:val="20"/>
-              </w:rPr>
-              <w:t>6</w:t>
-            </w:r>
-          </w:p>
-        </w:tc>
-        <w:tc>
-          <w:tcPr>
-            <w:tcW w:w="1600" w:type="dxa"/>
-          </w:tcPr>
-          <w:p>
-            <w:pPr>
-              <w:pStyle w:val="TableParagraph"/>
-              <w:rPr>
-                <w:sz w:val="20"/>
-              </w:rPr>
-            </w:pPr>
-            <w:r>
+            <w:tcW w:w="1034" w:type="dxa"/>
+          </w:tcPr>
+          <w:p>
+            <w:pPr>
+              <w:pStyle w:val="TableParagraph"/>
+              <w:rPr>
+                <w:spacing w:val="-10"/>
+                <w:sz w:val="20"/>
+              </w:rPr>
+            </w:pPr>
+            <w:r>
+              <w:rPr>
+                <w:spacing w:val="-10"/>
+                <w:sz w:val="20"/>
+              </w:rPr>
+              <w:t>15</w:t>
+            </w:r>
+          </w:p>
+        </w:tc>
+        <w:tc>
+          <w:tcPr>
+            <w:tcW w:w="1366" w:type="dxa"/>
+          </w:tcPr>
+          <w:p>
+            <w:pPr>
+              <w:pStyle w:val="TableParagraph"/>
               <w:rPr>
                 <w:spacing w:val="-5"/>
                 <w:sz w:val="20"/>
               </w:rPr>
+            </w:pPr>
+          </w:p>
+        </w:tc>
+        <w:tc>
+          <w:tcPr>
+            <w:tcW w:w="1600" w:type="dxa"/>
+          </w:tcPr>
+          <w:p>
+            <w:pPr>
+              <w:pStyle w:val="TableParagraph"/>
+              <w:rPr>
+                <w:spacing w:val="-10"/>
+                <w:sz w:val="20"/>
+              </w:rPr>
+            </w:pPr>
+          </w:p>
+        </w:tc>
+        <w:tc>
+          <w:tcPr>
+            <w:tcW w:w="1600" w:type="dxa"/>
+          </w:tcPr>
+          <w:p>
+            <w:pPr>
+              <w:pStyle w:val="TableParagraph"/>
+              <w:rPr>
+                <w:spacing w:val="-5"/>
+                <w:sz w:val="20"/>
+              </w:rPr>
+            </w:pPr>
+          </w:p>
+        </w:tc>
+        <w:tc>
+          <w:tcPr>
+            <w:tcW w:w="3600" w:type="dxa"/>
+          </w:tcPr>
+          <w:p>
+            <w:pPr>
+              <w:pStyle w:val="TableParagraph"/>
+              <w:spacing w:before="0"/>
+              <w:ind w:left="0"/>
+              <w:rPr>
+                <w:rFonts w:ascii="Times New Roman"/>
+              </w:rPr>
+            </w:pPr>
+          </w:p>
+        </w:tc>
+      </w:tr>
+      <w:tr>
+        <w:trPr>
+          <w:trHeight w:val="340"/>
+        </w:trPr>
+        <w:tc>
+          <w:tcPr>
+            <w:tcW w:w="1034" w:type="dxa"/>
+          </w:tcPr>
+          <w:p>
+            <w:pPr>
+              <w:pStyle w:val="TableParagraph"/>
+              <w:rPr>
+                <w:spacing w:val="-10"/>
+                <w:sz w:val="20"/>
+              </w:rPr>
+            </w:pPr>
+            <w:r>
+              <w:rPr>
+                <w:spacing w:val="-10"/>
+                <w:sz w:val="20"/>
+              </w:rPr>
+              <w:t>16</w:t>
+            </w:r>
+          </w:p>
+        </w:tc>
+        <w:tc>
+          <w:tcPr>
+            <w:tcW w:w="1366" w:type="dxa"/>
+          </w:tcPr>
+          <w:p>
+            <w:pPr>
+              <w:pStyle w:val="TableParagraph"/>
+              <w:rPr>
+                <w:spacing w:val="-5"/>
+                <w:sz w:val="20"/>
+              </w:rPr>
+            </w:pPr>
+          </w:p>
+        </w:tc>
+        <w:tc>
+          <w:tcPr>
+            <w:tcW w:w="1600" w:type="dxa"/>
+          </w:tcPr>
+          <w:p>
+            <w:pPr>
+              <w:pStyle w:val="TableParagraph"/>
+              <w:rPr>
+                <w:spacing w:val="-10"/>
+                <w:sz w:val="20"/>
+              </w:rPr>
+            </w:pPr>
+          </w:p>
+        </w:tc>
+        <w:tc>
+          <w:tcPr>
+            <w:tcW w:w="1600" w:type="dxa"/>
+          </w:tcPr>
+          <w:p>
+            <w:pPr>
+              <w:pStyle w:val="TableParagraph"/>
+              <w:rPr>
+                <w:spacing w:val="-5"/>
+                <w:sz w:val="20"/>
+              </w:rPr>
+            </w:pPr>
+            <w:r>
+              <w:rPr>
+                <w:spacing w:val="-5"/>
+                <w:sz w:val="20"/>
+              </w:rPr>
+              <w:t>3</w:t>
+            </w:r>
+            <w:r>
+              <w:rPr>
+                <w:spacing w:val="-5"/>
+                <w:sz w:val="20"/>
+              </w:rPr>
               <w:t>7.5</w:t>
             </w:r>
           </w:p>
         </w:tc>
         <w:tc>
           <w:tcPr>
-            <w:tcW w:w="1600" w:type="dxa"/>
-          </w:tcPr>
-          <w:p>
-            <w:pPr>
-              <w:pStyle w:val="TableParagraph"/>
-              <w:rPr>
-                <w:sz w:val="20"/>
-              </w:rPr>
-            </w:pPr>
-            <w:r>
-              <w:rPr>
-                <w:spacing w:val="-10"/>
-                <w:sz w:val="20"/>
-              </w:rPr>
-              <w:t>5</w:t>
-            </w:r>
-          </w:p>
-        </w:tc>
-        <w:tc>
-          <w:tcPr>
-            <w:tcW w:w="1600" w:type="dxa"/>
-          </w:tcPr>
-          <w:p>
-            <w:pPr>
-              <w:pStyle w:val="TableParagraph"/>
-              <w:rPr>
-                <w:sz w:val="20"/>
-              </w:rPr>
-            </w:pPr>
-            <w:r>
-              <w:rPr>
-                <w:spacing w:val="-4"/>
-                <w:sz w:val="20"/>
-              </w:rPr>
-              <w:t>37.5</w:t>
-            </w:r>
-          </w:p>
-        </w:tc>
-        <w:tc>
-          <w:tcPr>
             <w:tcW w:w="3600" w:type="dxa"/>
           </w:tcPr>
           <w:p>
             <w:pPr>
               <w:pStyle w:val="TableParagraph"/>
+              <w:spacing w:before="0"/>
+              <w:ind w:left="0"/>
+              <w:rPr>
+                <w:rFonts w:ascii="Times New Roman"/>
+              </w:rPr>
+            </w:pPr>
+          </w:p>
+        </w:tc>
+      </w:tr>
+      <w:tr>
+        <w:trPr>
+          <w:trHeight w:val="340"/>
+        </w:trPr>
+        <w:tc>
+          <w:tcPr>
+            <w:tcW w:w="1034" w:type="dxa"/>
+          </w:tcPr>
+          <w:p>
+            <w:pPr>
+              <w:pStyle w:val="TableParagraph"/>
+              <w:rPr>
+                <w:spacing w:val="-10"/>
+                <w:sz w:val="20"/>
+              </w:rPr>
+            </w:pPr>
+            <w:r>
+              <w:rPr>
+                <w:spacing w:val="-10"/>
+                <w:sz w:val="20"/>
+              </w:rPr>
+              <w:t>17</w:t>
+            </w:r>
+          </w:p>
+        </w:tc>
+        <w:tc>
+          <w:tcPr>
+            <w:tcW w:w="1366" w:type="dxa"/>
+          </w:tcPr>
+          <w:p>
+            <w:pPr>
+              <w:pStyle w:val="TableParagraph"/>
+              <w:rPr>
+                <w:spacing w:val="-5"/>
+                <w:sz w:val="20"/>
+              </w:rPr>
+            </w:pPr>
+          </w:p>
+        </w:tc>
+        <w:tc>
+          <w:tcPr>
+            <w:tcW w:w="1600" w:type="dxa"/>
+          </w:tcPr>
+          <w:p>
+            <w:pPr>
+              <w:pStyle w:val="TableParagraph"/>
+              <w:rPr>
+                <w:spacing w:val="-10"/>
+                <w:sz w:val="20"/>
+              </w:rPr>
+            </w:pPr>
+          </w:p>
+        </w:tc>
+        <w:tc>
+          <w:tcPr>
+            <w:tcW w:w="1600" w:type="dxa"/>
+          </w:tcPr>
+          <w:p>
+            <w:pPr>
+              <w:pStyle w:val="TableParagraph"/>
+              <w:rPr>
+                <w:spacing w:val="-5"/>
+                <w:sz w:val="20"/>
+              </w:rPr>
+            </w:pPr>
+          </w:p>
+        </w:tc>
+        <w:tc>
+          <w:tcPr>
+            <w:tcW w:w="3600" w:type="dxa"/>
+          </w:tcPr>
+          <w:p>
+            <w:pPr>
+              <w:pStyle w:val="TableParagraph"/>
+              <w:spacing w:before="0"/>
+              <w:ind w:left="0"/>
+              <w:rPr>
+                <w:rFonts w:ascii="Times New Roman"/>
+              </w:rPr>
+            </w:pPr>
+          </w:p>
+        </w:tc>
+      </w:tr>
+      <w:tr>
+        <w:trPr>
+          <w:trHeight w:val="340"/>
+        </w:trPr>
+        <w:tc>
+          <w:tcPr>
+            <w:tcW w:w="1034" w:type="dxa"/>
+          </w:tcPr>
+          <w:p>
+            <w:pPr>
+              <w:pStyle w:val="TableParagraph"/>
+              <w:rPr>
+                <w:sz w:val="20"/>
+              </w:rPr>
+            </w:pPr>
+            <w:r>
+              <w:rPr>
+                <w:spacing w:val="-10"/>
+                <w:sz w:val="20"/>
+              </w:rPr>
+              <w:t>18</w:t>
+            </w:r>
+          </w:p>
+        </w:tc>
+        <w:tc>
+          <w:tcPr>
+            <w:tcW w:w="1366" w:type="dxa"/>
+          </w:tcPr>
+          <w:p>
+            <w:pPr>
+              <w:pStyle w:val="TableParagraph"/>
+              <w:rPr>
+                <w:sz w:val="20"/>
+              </w:rPr>
+            </w:pPr>
+          </w:p>
+        </w:tc>
+        <w:tc>
+          <w:tcPr>
+            <w:tcW w:w="1600" w:type="dxa"/>
+          </w:tcPr>
+          <w:p>
+            <w:pPr>
+              <w:pStyle w:val="TableParagraph"/>
+              <w:rPr>
+                <w:sz w:val="20"/>
+              </w:rPr>
+            </w:pPr>
+          </w:p>
+        </w:tc>
+        <w:tc>
+          <w:tcPr>
+            <w:tcW w:w="1600" w:type="dxa"/>
+          </w:tcPr>
+          <w:p>
+            <w:pPr>
+              <w:pStyle w:val="TableParagraph"/>
+              <w:rPr>
+                <w:sz w:val="20"/>
+              </w:rPr>
+            </w:pPr>
+          </w:p>
+        </w:tc>
+        <w:tc>
+          <w:tcPr>
+            <w:tcW w:w="3600" w:type="dxa"/>
+          </w:tcPr>
+          <w:p>
+            <w:pPr>
+              <w:pStyle w:val="TableParagraph"/>
               <w:rPr>
                 <w:sz w:val="20"/>
               </w:rPr>
@@ -5340,16 +5979,40 @@
             </w:r>
             <w:r>
               <w:rPr>
-                <w:spacing w:val="-4"/>
-                <w:sz w:val="20"/>
-              </w:rPr>
-              <w:t>37.5</w:t>
+                <w:spacing w:val="-5"/>
+                <w:sz w:val="20"/>
+              </w:rPr>
+              <w:t>3</w:t>
+            </w:r>
+            <w:r>
+              <w:rPr>
+                <w:spacing w:val="-5"/>
+                <w:sz w:val="20"/>
+              </w:rPr>
+              <w:t>7.5</w:t>
             </w:r>
           </w:p>
         </w:tc>
       </w:tr>
     </w:tbl>
     <w:p/>
+    <w:p/>
+    <w:p/>
+    <w:p/>
+    <w:p/>
+    <w:p/>
+    <w:p/>
+    <w:p/>
+    <w:p/>
+    <w:p/>
+    <w:p/>
+    <w:p/>
+    <w:p/>
+    <w:p>
+      <w:pPr>
+        <w:jc w:val="center"/>
+      </w:pPr>
+    </w:p>
     <w:sectPr>
       <w:pgSz w:w="12240" w:h="15840"/>
       <w:pgMar w:top="1500" w:right="1440" w:bottom="280" w:left="1440" w:header="720" w:footer="720" w:gutter="0"/>
@@ -5759,6 +6422,7 @@
   <w:style w:type="paragraph" w:default="1" w:styleId="Normal">
     <w:name w:val="Normal"/>
     <w:qFormat/>
+    <w:rsid w:val="003C3132"/>
     <w:rPr>
       <w:rFonts w:ascii="Arial" w:eastAsia="Arial" w:hAnsi="Arial" w:cs="Arial"/>
       <w:lang w:val="fr-FR"/>

</xml_diff>